<commit_message>
Finalised version of website wiht formatting changes, fixed slideshow and removed canvas. Began writing of report.
</commit_message>
<xml_diff>
--- a/Documents - Reports/Portfolio Website Report.docx
+++ b/Documents - Reports/Portfolio Website Report.docx
@@ -10,6 +10,7 @@
           <w:docPartUnique/>
         </w:docPartObj>
       </w:sdtPr>
+      <w:sdtEndPr/>
       <w:sdtContent>
         <w:p>
           <w:r>
@@ -220,7 +221,7 @@
                                 <a:avLst/>
                               </a:prstGeom>
                               <a:blipFill>
-                                <a:blip r:embed="rId7"/>
+                                <a:blip r:embed="rId9"/>
                                 <a:stretch>
                                   <a:fillRect r="-7574"/>
                                 </a:stretch>
@@ -272,7 +273,7 @@
                       <v:path arrowok="t" o:connecttype="custom" o:connectlocs="0,0;7315200,0;7315200,1130373;3620757,733885;0,1092249;0,0" o:connectangles="0,0,0,0,0,0"/>
                     </v:shape>
                     <v:rect id="Rectangle 151" o:spid="_x0000_s1028" style="position:absolute;width:73152;height:12161;visibility:visible;mso-wrap-style:square;v-text-anchor:middle" o:gfxdata="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" stroked="f" strokeweight="1pt">
-                      <v:fill r:id="rId8" o:title="" recolor="t" rotate="t" type="frame"/>
+                      <v:fill r:id="rId10" o:title="" recolor="t" rotate="t" type="frame"/>
                     </v:rect>
                     <w10:wrap anchorx="page" anchory="page"/>
                   </v:group>
@@ -356,6 +357,7 @@
                                   <w:dataBinding w:prefixMappings="xmlns:ns0='http://purl.org/dc/elements/1.1/' xmlns:ns1='http://schemas.openxmlformats.org/package/2006/metadata/core-properties' " w:xpath="/ns1:coreProperties[1]/ns0:creator[1]" w:storeItemID="{6C3C8BC8-F283-45AE-878A-BAB7291924A1}"/>
                                   <w:text/>
                                 </w:sdtPr>
+                                <w:sdtEndPr/>
                                 <w:sdtContent>
                                   <w:p>
                                     <w:pPr>
@@ -401,6 +403,7 @@
                                     <w:dataBinding w:prefixMappings="xmlns:ns0='http://schemas.microsoft.com/office/2006/coverPageProps' " w:xpath="/ns0:CoverPageProperties[1]/ns0:CompanyEmail[1]" w:storeItemID="{55AF091B-3C7A-41E3-B477-F2FDAA23CFDA}"/>
                                     <w:text/>
                                   </w:sdtPr>
+                                  <w:sdtEndPr/>
                                   <w:sdtContent>
                                     <w:r>
                                       <w:rPr>
@@ -463,6 +466,7 @@
                             <w:dataBinding w:prefixMappings="xmlns:ns0='http://purl.org/dc/elements/1.1/' xmlns:ns1='http://schemas.openxmlformats.org/package/2006/metadata/core-properties' " w:xpath="/ns1:coreProperties[1]/ns0:creator[1]" w:storeItemID="{6C3C8BC8-F283-45AE-878A-BAB7291924A1}"/>
                             <w:text/>
                           </w:sdtPr>
+                          <w:sdtEndPr/>
                           <w:sdtContent>
                             <w:p>
                               <w:pPr>
@@ -508,6 +512,7 @@
                               <w:dataBinding w:prefixMappings="xmlns:ns0='http://schemas.microsoft.com/office/2006/coverPageProps' " w:xpath="/ns0:CoverPageProperties[1]/ns0:CompanyEmail[1]" w:storeItemID="{55AF091B-3C7A-41E3-B477-F2FDAA23CFDA}"/>
                               <w:text/>
                             </w:sdtPr>
+                            <w:sdtEndPr/>
                             <w:sdtContent>
                               <w:r>
                                 <w:rPr>
@@ -662,6 +667,7 @@
                                   <w:dataBinding w:prefixMappings="xmlns:ns0='http://purl.org/dc/elements/1.1/' xmlns:ns1='http://schemas.openxmlformats.org/package/2006/metadata/core-properties' " w:xpath="/ns1:coreProperties[1]/ns0:subject[1]" w:storeItemID="{6C3C8BC8-F283-45AE-878A-BAB7291924A1}"/>
                                   <w:text/>
                                 </w:sdtPr>
+                                <w:sdtEndPr/>
                                 <w:sdtContent>
                                   <w:p>
                                     <w:pPr>
@@ -706,7 +712,7 @@
               </mc:Choice>
               <mc:Fallback>
                 <w:pict>
-                  <v:shape w14:anchorId="584AA623" id="Text Box 154" o:spid="_x0000_s1027" type="#_x0000_t202" style="position:absolute;margin-left:0;margin-top:0;width:8in;height:286.5pt;z-index:251659264;visibility:visible;mso-wrap-style:square;mso-width-percent:941;mso-height-percent:363;mso-top-percent:300;mso-wrap-distance-left:9pt;mso-wrap-distance-top:0;mso-wrap-distance-right:9pt;mso-wrap-distance-bottom:0;mso-position-horizontal:center;mso-position-horizontal-relative:page;mso-position-vertical-relative:page;mso-width-percent:941;mso-height-percent:363;mso-top-percent:300;mso-width-relative:page;mso-height-relative:page;v-text-anchor:bottom" o:gfxdata="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" filled="f" stroked="f" strokeweight=".5pt">
+                  <v:shape w14:anchorId="584AA623" id="Text Box 154" o:spid="_x0000_s1027" type="#_x0000_t202" style="position:absolute;margin-left:0;margin-top:0;width:8in;height:286.5pt;z-index:251659264;visibility:visible;mso-wrap-style:square;mso-width-percent:941;mso-height-percent:363;mso-top-percent:300;mso-wrap-distance-left:9pt;mso-wrap-distance-top:0;mso-wrap-distance-right:9pt;mso-wrap-distance-bottom:0;mso-position-horizontal:center;mso-position-horizontal-relative:page;mso-position-vertical-relative:page;mso-width-percent:941;mso-height-percent:363;mso-top-percent:300;mso-width-relative:page;mso-height-relative:page;v-text-anchor:bottom" o:gfxdata="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" filled="f" stroked="f" strokeweight=".5pt">
                     <v:textbox inset="126pt,0,54pt,0">
                       <w:txbxContent>
                         <w:p>
@@ -772,6 +778,7 @@
                             <w:dataBinding w:prefixMappings="xmlns:ns0='http://purl.org/dc/elements/1.1/' xmlns:ns1='http://schemas.openxmlformats.org/package/2006/metadata/core-properties' " w:xpath="/ns1:coreProperties[1]/ns0:subject[1]" w:storeItemID="{6C3C8BC8-F283-45AE-878A-BAB7291924A1}"/>
                             <w:text/>
                           </w:sdtPr>
+                          <w:sdtEndPr/>
                           <w:sdtContent>
                             <w:p>
                               <w:pPr>
@@ -808,120 +815,1298 @@
             <w:br w:type="page"/>
           </w:r>
         </w:p>
+        <w:sdt>
+          <w:sdtPr>
+            <w:id w:val="423999904"/>
+            <w:docPartObj>
+              <w:docPartGallery w:val="Table of Contents"/>
+              <w:docPartUnique/>
+            </w:docPartObj>
+          </w:sdtPr>
+          <w:sdtEndPr>
+            <w:rPr>
+              <w:rFonts w:asciiTheme="minorHAnsi" w:eastAsiaTheme="minorHAnsi" w:hAnsiTheme="minorHAnsi" w:cstheme="minorBidi"/>
+              <w:b/>
+              <w:bCs/>
+              <w:noProof/>
+              <w:color w:val="auto"/>
+              <w:sz w:val="22"/>
+              <w:szCs w:val="22"/>
+              <w:lang w:val="en-GB"/>
+            </w:rPr>
+          </w:sdtEndPr>
+          <w:sdtContent>
+            <w:p>
+              <w:pPr>
+                <w:pStyle w:val="TOCHeading"/>
+              </w:pPr>
+              <w:r>
+                <w:t>Contents</w:t>
+              </w:r>
+            </w:p>
+            <w:p>
+              <w:pPr>
+                <w:pStyle w:val="TOC1"/>
+                <w:tabs>
+                  <w:tab w:val="right" w:leader="dot" w:pos="9016"/>
+                </w:tabs>
+                <w:rPr>
+                  <w:rFonts w:eastAsiaTheme="minorEastAsia"/>
+                  <w:noProof/>
+                  <w:lang w:eastAsia="en-GB"/>
+                </w:rPr>
+              </w:pPr>
+              <w:r>
+                <w:fldChar w:fldCharType="begin"/>
+              </w:r>
+              <w:r>
+                <w:instrText xml:space="preserve"> TOC \o "1-3" \h \z \u </w:instrText>
+              </w:r>
+              <w:r>
+                <w:fldChar w:fldCharType="separate"/>
+              </w:r>
+              <w:hyperlink w:anchor="_Toc59026349" w:history="1">
+                <w:r>
+                  <w:rPr>
+                    <w:rStyle w:val="Hyperlink"/>
+                    <w:noProof/>
+                  </w:rPr>
+                  <w:t>Introduction</w:t>
+                </w:r>
+                <w:r>
+                  <w:rPr>
+                    <w:noProof/>
+                    <w:webHidden/>
+                  </w:rPr>
+                  <w:tab/>
+                </w:r>
+                <w:r>
+                  <w:rPr>
+                    <w:noProof/>
+                    <w:webHidden/>
+                  </w:rPr>
+                  <w:fldChar w:fldCharType="begin"/>
+                </w:r>
+                <w:r>
+                  <w:rPr>
+                    <w:noProof/>
+                    <w:webHidden/>
+                  </w:rPr>
+                  <w:instrText xml:space="preserve"> PAGEREF _Toc59026349 \h </w:instrText>
+                </w:r>
+                <w:r>
+                  <w:rPr>
+                    <w:noProof/>
+                    <w:webHidden/>
+                  </w:rPr>
+                </w:r>
+                <w:r>
+                  <w:rPr>
+                    <w:noProof/>
+                    <w:webHidden/>
+                  </w:rPr>
+                  <w:fldChar w:fldCharType="separate"/>
+                </w:r>
+                <w:r>
+                  <w:rPr>
+                    <w:noProof/>
+                    <w:webHidden/>
+                  </w:rPr>
+                  <w:t>2</w:t>
+                </w:r>
+                <w:r>
+                  <w:rPr>
+                    <w:noProof/>
+                    <w:webHidden/>
+                  </w:rPr>
+                  <w:fldChar w:fldCharType="end"/>
+                </w:r>
+              </w:hyperlink>
+            </w:p>
+            <w:p>
+              <w:pPr>
+                <w:pStyle w:val="TOC1"/>
+                <w:tabs>
+                  <w:tab w:val="right" w:leader="dot" w:pos="9016"/>
+                </w:tabs>
+                <w:rPr>
+                  <w:rFonts w:eastAsiaTheme="minorEastAsia"/>
+                  <w:noProof/>
+                  <w:lang w:eastAsia="en-GB"/>
+                </w:rPr>
+              </w:pPr>
+              <w:hyperlink w:anchor="_Toc59026350" w:history="1">
+                <w:r>
+                  <w:rPr>
+                    <w:rStyle w:val="Hyperlink"/>
+                    <w:noProof/>
+                  </w:rPr>
+                  <w:t>Overview</w:t>
+                </w:r>
+                <w:r>
+                  <w:rPr>
+                    <w:noProof/>
+                    <w:webHidden/>
+                  </w:rPr>
+                  <w:tab/>
+                </w:r>
+                <w:r>
+                  <w:rPr>
+                    <w:noProof/>
+                    <w:webHidden/>
+                  </w:rPr>
+                  <w:fldChar w:fldCharType="begin"/>
+                </w:r>
+                <w:r>
+                  <w:rPr>
+                    <w:noProof/>
+                    <w:webHidden/>
+                  </w:rPr>
+                  <w:instrText xml:space="preserve"> PAGEREF _Toc59026350 \h </w:instrText>
+                </w:r>
+                <w:r>
+                  <w:rPr>
+                    <w:noProof/>
+                    <w:webHidden/>
+                  </w:rPr>
+                </w:r>
+                <w:r>
+                  <w:rPr>
+                    <w:noProof/>
+                    <w:webHidden/>
+                  </w:rPr>
+                  <w:fldChar w:fldCharType="separate"/>
+                </w:r>
+                <w:r>
+                  <w:rPr>
+                    <w:noProof/>
+                    <w:webHidden/>
+                  </w:rPr>
+                  <w:t>2</w:t>
+                </w:r>
+                <w:r>
+                  <w:rPr>
+                    <w:noProof/>
+                    <w:webHidden/>
+                  </w:rPr>
+                  <w:fldChar w:fldCharType="end"/>
+                </w:r>
+              </w:hyperlink>
+            </w:p>
+            <w:p>
+              <w:pPr>
+                <w:pStyle w:val="TOC1"/>
+                <w:tabs>
+                  <w:tab w:val="right" w:leader="dot" w:pos="9016"/>
+                </w:tabs>
+                <w:rPr>
+                  <w:rFonts w:eastAsiaTheme="minorEastAsia"/>
+                  <w:noProof/>
+                  <w:lang w:eastAsia="en-GB"/>
+                </w:rPr>
+              </w:pPr>
+              <w:hyperlink w:anchor="_Toc59026351" w:history="1">
+                <w:r>
+                  <w:rPr>
+                    <w:rStyle w:val="Hyperlink"/>
+                    <w:noProof/>
+                  </w:rPr>
+                  <w:t>Initial Specification</w:t>
+                </w:r>
+                <w:r>
+                  <w:rPr>
+                    <w:noProof/>
+                    <w:webHidden/>
+                  </w:rPr>
+                  <w:tab/>
+                </w:r>
+                <w:r>
+                  <w:rPr>
+                    <w:noProof/>
+                    <w:webHidden/>
+                  </w:rPr>
+                  <w:fldChar w:fldCharType="begin"/>
+                </w:r>
+                <w:r>
+                  <w:rPr>
+                    <w:noProof/>
+                    <w:webHidden/>
+                  </w:rPr>
+                  <w:instrText xml:space="preserve"> PAGEREF _Toc59026351 \h </w:instrText>
+                </w:r>
+                <w:r>
+                  <w:rPr>
+                    <w:noProof/>
+                    <w:webHidden/>
+                  </w:rPr>
+                </w:r>
+                <w:r>
+                  <w:rPr>
+                    <w:noProof/>
+                    <w:webHidden/>
+                  </w:rPr>
+                  <w:fldChar w:fldCharType="separate"/>
+                </w:r>
+                <w:r>
+                  <w:rPr>
+                    <w:noProof/>
+                    <w:webHidden/>
+                  </w:rPr>
+                  <w:t>2</w:t>
+                </w:r>
+                <w:r>
+                  <w:rPr>
+                    <w:noProof/>
+                    <w:webHidden/>
+                  </w:rPr>
+                  <w:fldChar w:fldCharType="end"/>
+                </w:r>
+              </w:hyperlink>
+            </w:p>
+            <w:p>
+              <w:pPr>
+                <w:pStyle w:val="TOC1"/>
+                <w:tabs>
+                  <w:tab w:val="right" w:leader="dot" w:pos="9016"/>
+                </w:tabs>
+                <w:rPr>
+                  <w:rFonts w:eastAsiaTheme="minorEastAsia"/>
+                  <w:noProof/>
+                  <w:lang w:eastAsia="en-GB"/>
+                </w:rPr>
+              </w:pPr>
+              <w:hyperlink w:anchor="_Toc59026352" w:history="1">
+                <w:r>
+                  <w:rPr>
+                    <w:rStyle w:val="Hyperlink"/>
+                    <w:noProof/>
+                  </w:rPr>
+                  <w:t>Design</w:t>
+                </w:r>
+                <w:r>
+                  <w:rPr>
+                    <w:noProof/>
+                    <w:webHidden/>
+                  </w:rPr>
+                  <w:tab/>
+                </w:r>
+                <w:r>
+                  <w:rPr>
+                    <w:noProof/>
+                    <w:webHidden/>
+                  </w:rPr>
+                  <w:fldChar w:fldCharType="begin"/>
+                </w:r>
+                <w:r>
+                  <w:rPr>
+                    <w:noProof/>
+                    <w:webHidden/>
+                  </w:rPr>
+                  <w:instrText xml:space="preserve"> PAGEREF _Toc59026352 \h </w:instrText>
+                </w:r>
+                <w:r>
+                  <w:rPr>
+                    <w:noProof/>
+                    <w:webHidden/>
+                  </w:rPr>
+                </w:r>
+                <w:r>
+                  <w:rPr>
+                    <w:noProof/>
+                    <w:webHidden/>
+                  </w:rPr>
+                  <w:fldChar w:fldCharType="separate"/>
+                </w:r>
+                <w:r>
+                  <w:rPr>
+                    <w:noProof/>
+                    <w:webHidden/>
+                  </w:rPr>
+                  <w:t>2</w:t>
+                </w:r>
+                <w:r>
+                  <w:rPr>
+                    <w:noProof/>
+                    <w:webHidden/>
+                  </w:rPr>
+                  <w:fldChar w:fldCharType="end"/>
+                </w:r>
+              </w:hyperlink>
+            </w:p>
+            <w:p>
+              <w:pPr>
+                <w:pStyle w:val="TOC1"/>
+                <w:tabs>
+                  <w:tab w:val="right" w:leader="dot" w:pos="9016"/>
+                </w:tabs>
+                <w:rPr>
+                  <w:rFonts w:eastAsiaTheme="minorEastAsia"/>
+                  <w:noProof/>
+                  <w:lang w:eastAsia="en-GB"/>
+                </w:rPr>
+              </w:pPr>
+              <w:hyperlink w:anchor="_Toc59026353" w:history="1">
+                <w:r>
+                  <w:rPr>
+                    <w:rStyle w:val="Hyperlink"/>
+                    <w:noProof/>
+                  </w:rPr>
+                  <w:t>Analysis</w:t>
+                </w:r>
+                <w:r>
+                  <w:rPr>
+                    <w:noProof/>
+                    <w:webHidden/>
+                  </w:rPr>
+                  <w:tab/>
+                </w:r>
+                <w:r>
+                  <w:rPr>
+                    <w:noProof/>
+                    <w:webHidden/>
+                  </w:rPr>
+                  <w:fldChar w:fldCharType="begin"/>
+                </w:r>
+                <w:r>
+                  <w:rPr>
+                    <w:noProof/>
+                    <w:webHidden/>
+                  </w:rPr>
+                  <w:instrText xml:space="preserve"> PAGEREF _Toc59026353 \h </w:instrText>
+                </w:r>
+                <w:r>
+                  <w:rPr>
+                    <w:noProof/>
+                    <w:webHidden/>
+                  </w:rPr>
+                </w:r>
+                <w:r>
+                  <w:rPr>
+                    <w:noProof/>
+                    <w:webHidden/>
+                  </w:rPr>
+                  <w:fldChar w:fldCharType="separate"/>
+                </w:r>
+                <w:r>
+                  <w:rPr>
+                    <w:noProof/>
+                    <w:webHidden/>
+                  </w:rPr>
+                  <w:t>2</w:t>
+                </w:r>
+                <w:r>
+                  <w:rPr>
+                    <w:noProof/>
+                    <w:webHidden/>
+                  </w:rPr>
+                  <w:fldChar w:fldCharType="end"/>
+                </w:r>
+              </w:hyperlink>
+            </w:p>
+            <w:p>
+              <w:pPr>
+                <w:pStyle w:val="TOC2"/>
+                <w:tabs>
+                  <w:tab w:val="right" w:leader="dot" w:pos="9016"/>
+                </w:tabs>
+                <w:rPr>
+                  <w:rFonts w:eastAsiaTheme="minorEastAsia"/>
+                  <w:noProof/>
+                  <w:lang w:eastAsia="en-GB"/>
+                </w:rPr>
+              </w:pPr>
+              <w:hyperlink w:anchor="_Toc59026354" w:history="1">
+                <w:r>
+                  <w:rPr>
+                    <w:rStyle w:val="Hyperlink"/>
+                    <w:noProof/>
+                  </w:rPr>
+                  <w:t>Home Page/index</w:t>
+                </w:r>
+                <w:r>
+                  <w:rPr>
+                    <w:noProof/>
+                    <w:webHidden/>
+                  </w:rPr>
+                  <w:tab/>
+                </w:r>
+                <w:r>
+                  <w:rPr>
+                    <w:noProof/>
+                    <w:webHidden/>
+                  </w:rPr>
+                  <w:fldChar w:fldCharType="begin"/>
+                </w:r>
+                <w:r>
+                  <w:rPr>
+                    <w:noProof/>
+                    <w:webHidden/>
+                  </w:rPr>
+                  <w:instrText xml:space="preserve"> PAGEREF _Toc59026354 \h </w:instrText>
+                </w:r>
+                <w:r>
+                  <w:rPr>
+                    <w:noProof/>
+                    <w:webHidden/>
+                  </w:rPr>
+                </w:r>
+                <w:r>
+                  <w:rPr>
+                    <w:noProof/>
+                    <w:webHidden/>
+                  </w:rPr>
+                  <w:fldChar w:fldCharType="separate"/>
+                </w:r>
+                <w:r>
+                  <w:rPr>
+                    <w:noProof/>
+                    <w:webHidden/>
+                  </w:rPr>
+                  <w:t>2</w:t>
+                </w:r>
+                <w:r>
+                  <w:rPr>
+                    <w:noProof/>
+                    <w:webHidden/>
+                  </w:rPr>
+                  <w:fldChar w:fldCharType="end"/>
+                </w:r>
+              </w:hyperlink>
+            </w:p>
+            <w:p>
+              <w:pPr>
+                <w:pStyle w:val="TOC2"/>
+                <w:tabs>
+                  <w:tab w:val="right" w:leader="dot" w:pos="9016"/>
+                </w:tabs>
+                <w:rPr>
+                  <w:rFonts w:eastAsiaTheme="minorEastAsia"/>
+                  <w:noProof/>
+                  <w:lang w:eastAsia="en-GB"/>
+                </w:rPr>
+              </w:pPr>
+              <w:hyperlink w:anchor="_Toc59026355" w:history="1">
+                <w:r>
+                  <w:rPr>
+                    <w:rStyle w:val="Hyperlink"/>
+                    <w:noProof/>
+                  </w:rPr>
+                  <w:t>Projects Page</w:t>
+                </w:r>
+                <w:r>
+                  <w:rPr>
+                    <w:noProof/>
+                    <w:webHidden/>
+                  </w:rPr>
+                  <w:tab/>
+                </w:r>
+                <w:r>
+                  <w:rPr>
+                    <w:noProof/>
+                    <w:webHidden/>
+                  </w:rPr>
+                  <w:fldChar w:fldCharType="begin"/>
+                </w:r>
+                <w:r>
+                  <w:rPr>
+                    <w:noProof/>
+                    <w:webHidden/>
+                  </w:rPr>
+                  <w:instrText xml:space="preserve"> PAGEREF _Toc59026355 \h </w:instrText>
+                </w:r>
+                <w:r>
+                  <w:rPr>
+                    <w:noProof/>
+                    <w:webHidden/>
+                  </w:rPr>
+                </w:r>
+                <w:r>
+                  <w:rPr>
+                    <w:noProof/>
+                    <w:webHidden/>
+                  </w:rPr>
+                  <w:fldChar w:fldCharType="separate"/>
+                </w:r>
+                <w:r>
+                  <w:rPr>
+                    <w:noProof/>
+                    <w:webHidden/>
+                  </w:rPr>
+                  <w:t>2</w:t>
+                </w:r>
+                <w:r>
+                  <w:rPr>
+                    <w:noProof/>
+                    <w:webHidden/>
+                  </w:rPr>
+                  <w:fldChar w:fldCharType="end"/>
+                </w:r>
+              </w:hyperlink>
+            </w:p>
+            <w:p>
+              <w:pPr>
+                <w:pStyle w:val="TOC2"/>
+                <w:tabs>
+                  <w:tab w:val="right" w:leader="dot" w:pos="9016"/>
+                </w:tabs>
+                <w:rPr>
+                  <w:rFonts w:eastAsiaTheme="minorEastAsia"/>
+                  <w:noProof/>
+                  <w:lang w:eastAsia="en-GB"/>
+                </w:rPr>
+              </w:pPr>
+              <w:hyperlink w:anchor="_Toc59026356" w:history="1">
+                <w:r>
+                  <w:rPr>
+                    <w:rStyle w:val="Hyperlink"/>
+                    <w:noProof/>
+                  </w:rPr>
+                  <w:t>Interests Page</w:t>
+                </w:r>
+                <w:r>
+                  <w:rPr>
+                    <w:noProof/>
+                    <w:webHidden/>
+                  </w:rPr>
+                  <w:tab/>
+                </w:r>
+                <w:r>
+                  <w:rPr>
+                    <w:noProof/>
+                    <w:webHidden/>
+                  </w:rPr>
+                  <w:fldChar w:fldCharType="begin"/>
+                </w:r>
+                <w:r>
+                  <w:rPr>
+                    <w:noProof/>
+                    <w:webHidden/>
+                  </w:rPr>
+                  <w:instrText xml:space="preserve"> PAGEREF _Toc59026356 \h </w:instrText>
+                </w:r>
+                <w:r>
+                  <w:rPr>
+                    <w:noProof/>
+                    <w:webHidden/>
+                  </w:rPr>
+                </w:r>
+                <w:r>
+                  <w:rPr>
+                    <w:noProof/>
+                    <w:webHidden/>
+                  </w:rPr>
+                  <w:fldChar w:fldCharType="separate"/>
+                </w:r>
+                <w:r>
+                  <w:rPr>
+                    <w:noProof/>
+                    <w:webHidden/>
+                  </w:rPr>
+                  <w:t>2</w:t>
+                </w:r>
+                <w:r>
+                  <w:rPr>
+                    <w:noProof/>
+                    <w:webHidden/>
+                  </w:rPr>
+                  <w:fldChar w:fldCharType="end"/>
+                </w:r>
+              </w:hyperlink>
+            </w:p>
+            <w:p>
+              <w:pPr>
+                <w:pStyle w:val="TOC2"/>
+                <w:tabs>
+                  <w:tab w:val="right" w:leader="dot" w:pos="9016"/>
+                </w:tabs>
+                <w:rPr>
+                  <w:rFonts w:eastAsiaTheme="minorEastAsia"/>
+                  <w:noProof/>
+                  <w:lang w:eastAsia="en-GB"/>
+                </w:rPr>
+              </w:pPr>
+              <w:hyperlink w:anchor="_Toc59026357" w:history="1">
+                <w:r>
+                  <w:rPr>
+                    <w:rStyle w:val="Hyperlink"/>
+                    <w:noProof/>
+                  </w:rPr>
+                  <w:t>Contact Page</w:t>
+                </w:r>
+                <w:r>
+                  <w:rPr>
+                    <w:noProof/>
+                    <w:webHidden/>
+                  </w:rPr>
+                  <w:tab/>
+                </w:r>
+                <w:r>
+                  <w:rPr>
+                    <w:noProof/>
+                    <w:webHidden/>
+                  </w:rPr>
+                  <w:fldChar w:fldCharType="begin"/>
+                </w:r>
+                <w:r>
+                  <w:rPr>
+                    <w:noProof/>
+                    <w:webHidden/>
+                  </w:rPr>
+                  <w:instrText xml:space="preserve"> PAGEREF _Toc59026357 \h </w:instrText>
+                </w:r>
+                <w:r>
+                  <w:rPr>
+                    <w:noProof/>
+                    <w:webHidden/>
+                  </w:rPr>
+                </w:r>
+                <w:r>
+                  <w:rPr>
+                    <w:noProof/>
+                    <w:webHidden/>
+                  </w:rPr>
+                  <w:fldChar w:fldCharType="separate"/>
+                </w:r>
+                <w:r>
+                  <w:rPr>
+                    <w:noProof/>
+                    <w:webHidden/>
+                  </w:rPr>
+                  <w:t>2</w:t>
+                </w:r>
+                <w:r>
+                  <w:rPr>
+                    <w:noProof/>
+                    <w:webHidden/>
+                  </w:rPr>
+                  <w:fldChar w:fldCharType="end"/>
+                </w:r>
+              </w:hyperlink>
+            </w:p>
+            <w:p>
+              <w:pPr>
+                <w:pStyle w:val="TOC1"/>
+                <w:tabs>
+                  <w:tab w:val="right" w:leader="dot" w:pos="9016"/>
+                </w:tabs>
+                <w:rPr>
+                  <w:rFonts w:eastAsiaTheme="minorEastAsia"/>
+                  <w:noProof/>
+                  <w:lang w:eastAsia="en-GB"/>
+                </w:rPr>
+              </w:pPr>
+              <w:hyperlink w:anchor="_Toc59026358" w:history="1">
+                <w:r>
+                  <w:rPr>
+                    <w:rStyle w:val="Hyperlink"/>
+                    <w:noProof/>
+                  </w:rPr>
+                  <w:t>Resources</w:t>
+                </w:r>
+                <w:r>
+                  <w:rPr>
+                    <w:noProof/>
+                    <w:webHidden/>
+                  </w:rPr>
+                  <w:tab/>
+                </w:r>
+                <w:r>
+                  <w:rPr>
+                    <w:noProof/>
+                    <w:webHidden/>
+                  </w:rPr>
+                  <w:fldChar w:fldCharType="begin"/>
+                </w:r>
+                <w:r>
+                  <w:rPr>
+                    <w:noProof/>
+                    <w:webHidden/>
+                  </w:rPr>
+                  <w:instrText xml:space="preserve"> PAGEREF _Toc59026358 \h </w:instrText>
+                </w:r>
+                <w:r>
+                  <w:rPr>
+                    <w:noProof/>
+                    <w:webHidden/>
+                  </w:rPr>
+                </w:r>
+                <w:r>
+                  <w:rPr>
+                    <w:noProof/>
+                    <w:webHidden/>
+                  </w:rPr>
+                  <w:fldChar w:fldCharType="separate"/>
+                </w:r>
+                <w:r>
+                  <w:rPr>
+                    <w:noProof/>
+                    <w:webHidden/>
+                  </w:rPr>
+                  <w:t>2</w:t>
+                </w:r>
+                <w:r>
+                  <w:rPr>
+                    <w:noProof/>
+                    <w:webHidden/>
+                  </w:rPr>
+                  <w:fldChar w:fldCharType="end"/>
+                </w:r>
+              </w:hyperlink>
+            </w:p>
+            <w:p>
+              <w:pPr>
+                <w:pStyle w:val="TOC1"/>
+                <w:tabs>
+                  <w:tab w:val="right" w:leader="dot" w:pos="9016"/>
+                </w:tabs>
+                <w:rPr>
+                  <w:rFonts w:eastAsiaTheme="minorEastAsia"/>
+                  <w:noProof/>
+                  <w:lang w:eastAsia="en-GB"/>
+                </w:rPr>
+              </w:pPr>
+              <w:hyperlink w:anchor="_Toc59026359" w:history="1">
+                <w:r>
+                  <w:rPr>
+                    <w:rStyle w:val="Hyperlink"/>
+                    <w:noProof/>
+                  </w:rPr>
+                  <w:t>Conclusion</w:t>
+                </w:r>
+                <w:r>
+                  <w:rPr>
+                    <w:noProof/>
+                    <w:webHidden/>
+                  </w:rPr>
+                  <w:tab/>
+                </w:r>
+                <w:r>
+                  <w:rPr>
+                    <w:noProof/>
+                    <w:webHidden/>
+                  </w:rPr>
+                  <w:fldChar w:fldCharType="begin"/>
+                </w:r>
+                <w:r>
+                  <w:rPr>
+                    <w:noProof/>
+                    <w:webHidden/>
+                  </w:rPr>
+                  <w:instrText xml:space="preserve"> PAGEREF _Toc59026359 \h </w:instrText>
+                </w:r>
+                <w:r>
+                  <w:rPr>
+                    <w:noProof/>
+                    <w:webHidden/>
+                  </w:rPr>
+                </w:r>
+                <w:r>
+                  <w:rPr>
+                    <w:noProof/>
+                    <w:webHidden/>
+                  </w:rPr>
+                  <w:fldChar w:fldCharType="separate"/>
+                </w:r>
+                <w:r>
+                  <w:rPr>
+                    <w:noProof/>
+                    <w:webHidden/>
+                  </w:rPr>
+                  <w:t>3</w:t>
+                </w:r>
+                <w:r>
+                  <w:rPr>
+                    <w:noProof/>
+                    <w:webHidden/>
+                  </w:rPr>
+                  <w:fldChar w:fldCharType="end"/>
+                </w:r>
+              </w:hyperlink>
+            </w:p>
+            <w:p>
+              <w:pPr>
+                <w:pStyle w:val="TOC1"/>
+                <w:tabs>
+                  <w:tab w:val="right" w:leader="dot" w:pos="9016"/>
+                </w:tabs>
+                <w:rPr>
+                  <w:rFonts w:eastAsiaTheme="minorEastAsia"/>
+                  <w:noProof/>
+                  <w:lang w:eastAsia="en-GB"/>
+                </w:rPr>
+              </w:pPr>
+              <w:hyperlink w:anchor="_Toc59026360" w:history="1">
+                <w:r>
+                  <w:rPr>
+                    <w:rStyle w:val="Hyperlink"/>
+                    <w:noProof/>
+                  </w:rPr>
+                  <w:t>References</w:t>
+                </w:r>
+                <w:r>
+                  <w:rPr>
+                    <w:noProof/>
+                    <w:webHidden/>
+                  </w:rPr>
+                  <w:tab/>
+                </w:r>
+                <w:r>
+                  <w:rPr>
+                    <w:noProof/>
+                    <w:webHidden/>
+                  </w:rPr>
+                  <w:fldChar w:fldCharType="begin"/>
+                </w:r>
+                <w:r>
+                  <w:rPr>
+                    <w:noProof/>
+                    <w:webHidden/>
+                  </w:rPr>
+                  <w:instrText xml:space="preserve"> PAGEREF _Toc59026360 \h </w:instrText>
+                </w:r>
+                <w:r>
+                  <w:rPr>
+                    <w:noProof/>
+                    <w:webHidden/>
+                  </w:rPr>
+                </w:r>
+                <w:r>
+                  <w:rPr>
+                    <w:noProof/>
+                    <w:webHidden/>
+                  </w:rPr>
+                  <w:fldChar w:fldCharType="separate"/>
+                </w:r>
+                <w:r>
+                  <w:rPr>
+                    <w:noProof/>
+                    <w:webHidden/>
+                  </w:rPr>
+                  <w:t>3</w:t>
+                </w:r>
+                <w:r>
+                  <w:rPr>
+                    <w:noProof/>
+                    <w:webHidden/>
+                  </w:rPr>
+                  <w:fldChar w:fldCharType="end"/>
+                </w:r>
+              </w:hyperlink>
+            </w:p>
+            <w:p>
+              <w:r>
+                <w:rPr>
+                  <w:b/>
+                  <w:bCs/>
+                  <w:noProof/>
+                </w:rPr>
+                <w:fldChar w:fldCharType="end"/>
+              </w:r>
+            </w:p>
+          </w:sdtContent>
+        </w:sdt>
+        <w:p>
+          <w:r>
+            <w:br w:type="page"/>
+          </w:r>
+        </w:p>
       </w:sdtContent>
     </w:sdt>
     <w:p>
       <w:pPr>
         <w:pStyle w:val="Heading1"/>
       </w:pPr>
+      <w:bookmarkStart w:id="0" w:name="_Toc59026331"/>
+      <w:bookmarkStart w:id="1" w:name="_Toc59026349"/>
       <w:r>
         <w:lastRenderedPageBreak/>
         <w:t>Introduction</w:t>
       </w:r>
+      <w:bookmarkEnd w:id="0"/>
+      <w:bookmarkEnd w:id="1"/>
+    </w:p>
+    <w:p>
+      <w:r>
+        <w:t xml:space="preserve">This is the </w:t>
+      </w:r>
+      <w:r>
+        <w:t xml:space="preserve">report concerning </w:t>
+      </w:r>
+      <w:r>
+        <w:t xml:space="preserve">a web app developed </w:t>
+      </w:r>
+      <w:r>
+        <w:t xml:space="preserve">in conjunction with the requirements for Digital Technologies Assignment </w:t>
+      </w:r>
+      <w:r>
+        <w:t>2 and</w:t>
+      </w:r>
+      <w:r>
+        <w:t xml:space="preserve"> will </w:t>
+      </w:r>
+      <w:r>
+        <w:t xml:space="preserve">aim to </w:t>
+      </w:r>
+      <w:r>
+        <w:t>describe and explain the development process used in the web apps creation</w:t>
+      </w:r>
+      <w:r>
+        <w:t xml:space="preserve">, hopefully answering any questions one may have relating to said web app. </w:t>
+      </w:r>
+    </w:p>
+    <w:p>
+      <w:pPr>
+        <w:pStyle w:val="Heading1"/>
+      </w:pPr>
+      <w:bookmarkStart w:id="2" w:name="_Toc59026332"/>
+      <w:bookmarkStart w:id="3" w:name="_Toc59026350"/>
+      <w:r>
+        <w:t>Overview</w:t>
+      </w:r>
+      <w:bookmarkEnd w:id="2"/>
+      <w:bookmarkEnd w:id="3"/>
+    </w:p>
+    <w:p>
+      <w:r>
+        <w:t xml:space="preserve">This report will </w:t>
+      </w:r>
+      <w:r>
+        <w:t>discuss all aspects of the creation of the website, including its specification, design</w:t>
+      </w:r>
+      <w:r>
+        <w:t>, analysis of the finished website</w:t>
+      </w:r>
+      <w:r>
+        <w:t xml:space="preserve"> and final concluding thoughts</w:t>
+      </w:r>
+      <w:r>
+        <w:t xml:space="preserve">, with the goal of detailing </w:t>
+      </w:r>
+      <w:r>
+        <w:t>how the website was created and why specific methods and tools were used in its creation</w:t>
+      </w:r>
+      <w:r>
+        <w:t>.</w:t>
+      </w:r>
+      <w:r>
+        <w:t xml:space="preserve"> This report will also discuss how successfully the website fulfilled </w:t>
+      </w:r>
+      <w:r>
+        <w:t xml:space="preserve">its specification, problems encountered during development and what </w:t>
+      </w:r>
+      <w:r>
+        <w:t xml:space="preserve">aspects could be added, </w:t>
+      </w:r>
+      <w:r>
+        <w:t>changed,</w:t>
+      </w:r>
+      <w:r>
+        <w:t xml:space="preserve"> or fixed to improve th</w:t>
+      </w:r>
+      <w:r>
+        <w:t>e website and create a more enjoyable</w:t>
+      </w:r>
+      <w:r>
+        <w:t xml:space="preserve"> and accessible</w:t>
+      </w:r>
+      <w:r>
+        <w:t xml:space="preserve"> user experience.</w:t>
+      </w:r>
+      <w:r>
+        <w:t xml:space="preserve"> </w:t>
+      </w:r>
+      <w:r>
+        <w:t xml:space="preserve"> </w:t>
+      </w:r>
+      <w:r>
+        <w:t xml:space="preserve"> </w:t>
+      </w:r>
+    </w:p>
+    <w:p>
+      <w:pPr>
+        <w:pStyle w:val="Heading1"/>
+      </w:pPr>
+      <w:bookmarkStart w:id="4" w:name="_Toc59026333"/>
+      <w:bookmarkStart w:id="5" w:name="_Toc59026351"/>
+      <w:r>
+        <w:t>Initial Specification</w:t>
+      </w:r>
+      <w:bookmarkEnd w:id="4"/>
+      <w:bookmarkEnd w:id="5"/>
+    </w:p>
+    <w:p>
+      <w:r>
+        <w:t>The initial specification</w:t>
+      </w:r>
+      <w:r>
+        <w:t xml:space="preserve"> facilitated the </w:t>
+      </w:r>
+      <w:r>
+        <w:t>design and development of a web application suitable for use as a portfolio, either for personal use or for an existing or imaginary company</w:t>
+      </w:r>
+      <w:r>
+        <w:t xml:space="preserve">. Said web app must </w:t>
+      </w:r>
+      <w:r>
+        <w:t xml:space="preserve">be functional on as many typical web browsers as possible, </w:t>
+      </w:r>
+      <w:r>
+        <w:t>and also</w:t>
+      </w:r>
+      <w:r>
+        <w:t xml:space="preserve"> </w:t>
+      </w:r>
+      <w:r>
+        <w:t xml:space="preserve">fill the </w:t>
+      </w:r>
+      <w:r>
+        <w:t xml:space="preserve">required </w:t>
+      </w:r>
+      <w:r>
+        <w:t>criteria of included features listed below</w:t>
+      </w:r>
+      <w:r>
+        <w:t>:</w:t>
+      </w:r>
+    </w:p>
+    <w:p>
+      <w:pPr>
+        <w:pStyle w:val="ListParagraph"/>
+        <w:numPr>
+          <w:ilvl w:val="0"/>
+          <w:numId w:val="2"/>
+        </w:numPr>
+      </w:pPr>
+      <w:r>
+        <w:t>At least 3 different pages to navigate between</w:t>
+      </w:r>
+    </w:p>
+    <w:p>
+      <w:pPr>
+        <w:pStyle w:val="ListParagraph"/>
+        <w:numPr>
+          <w:ilvl w:val="0"/>
+          <w:numId w:val="2"/>
+        </w:numPr>
+      </w:pPr>
+      <w:r>
+        <w:t xml:space="preserve">At least one images and text on each page </w:t>
+      </w:r>
+    </w:p>
+    <w:p>
+      <w:pPr>
+        <w:pStyle w:val="ListParagraph"/>
+        <w:numPr>
+          <w:ilvl w:val="0"/>
+          <w:numId w:val="2"/>
+        </w:numPr>
+      </w:pPr>
+      <w:r>
+        <w:t xml:space="preserve">A consistent header and footer on </w:t>
+      </w:r>
+      <w:r>
+        <w:t>multiple pages</w:t>
+      </w:r>
+    </w:p>
+    <w:p>
+      <w:pPr>
+        <w:pStyle w:val="ListParagraph"/>
+        <w:numPr>
+          <w:ilvl w:val="0"/>
+          <w:numId w:val="2"/>
+        </w:numPr>
+      </w:pPr>
+      <w:r>
+        <w:t>Use of an external CSS element</w:t>
+      </w:r>
+    </w:p>
+    <w:p>
+      <w:pPr>
+        <w:pStyle w:val="ListParagraph"/>
+        <w:numPr>
+          <w:ilvl w:val="0"/>
+          <w:numId w:val="2"/>
+        </w:numPr>
+      </w:pPr>
+      <w:r>
+        <w:t xml:space="preserve">Timed </w:t>
+      </w:r>
+      <w:r>
+        <w:t>slideshow of screenshots or photos</w:t>
+      </w:r>
+    </w:p>
+    <w:p>
+      <w:pPr>
+        <w:pStyle w:val="ListParagraph"/>
+        <w:numPr>
+          <w:ilvl w:val="0"/>
+          <w:numId w:val="2"/>
+        </w:numPr>
+      </w:pPr>
+      <w:r>
+        <w:t>Interactive menubar to allow users to navigate the site more effectively</w:t>
+      </w:r>
+    </w:p>
+    <w:p>
+      <w:pPr>
+        <w:pStyle w:val="Heading1"/>
+      </w:pPr>
+      <w:bookmarkStart w:id="6" w:name="_Toc59026334"/>
+      <w:bookmarkStart w:id="7" w:name="_Toc59026352"/>
+      <w:r>
+        <w:t>Design</w:t>
+      </w:r>
+      <w:bookmarkEnd w:id="6"/>
+      <w:bookmarkEnd w:id="7"/>
     </w:p>
     <w:p/>
     <w:p>
       <w:pPr>
         <w:pStyle w:val="Heading1"/>
       </w:pPr>
-      <w:r>
-        <w:t>Overview</w:t>
-      </w:r>
+      <w:bookmarkStart w:id="8" w:name="_Toc59026335"/>
+      <w:bookmarkStart w:id="9" w:name="_Toc59026353"/>
+      <w:r>
+        <w:t>Analysis</w:t>
+      </w:r>
+      <w:bookmarkEnd w:id="8"/>
+      <w:bookmarkEnd w:id="9"/>
+    </w:p>
+    <w:p>
+      <w:pPr>
+        <w:pStyle w:val="Heading2"/>
+      </w:pPr>
+      <w:bookmarkStart w:id="10" w:name="_Toc59026336"/>
+      <w:bookmarkStart w:id="11" w:name="_Toc59026354"/>
+      <w:r>
+        <w:t>Home Page/index</w:t>
+      </w:r>
+      <w:bookmarkEnd w:id="10"/>
+      <w:bookmarkEnd w:id="11"/>
+    </w:p>
+    <w:p/>
+    <w:p>
+      <w:pPr>
+        <w:pStyle w:val="Heading2"/>
+      </w:pPr>
+      <w:bookmarkStart w:id="12" w:name="_Toc59026337"/>
+      <w:bookmarkStart w:id="13" w:name="_Toc59026355"/>
+      <w:r>
+        <w:t>Projects Page</w:t>
+      </w:r>
+      <w:bookmarkEnd w:id="12"/>
+      <w:bookmarkEnd w:id="13"/>
+    </w:p>
+    <w:p/>
+    <w:p>
+      <w:pPr>
+        <w:pStyle w:val="Heading2"/>
+      </w:pPr>
+      <w:bookmarkStart w:id="14" w:name="_Toc59026338"/>
+      <w:bookmarkStart w:id="15" w:name="_Toc59026356"/>
+      <w:r>
+        <w:t>Interests Page</w:t>
+      </w:r>
+      <w:bookmarkEnd w:id="14"/>
+      <w:bookmarkEnd w:id="15"/>
+    </w:p>
+    <w:p/>
+    <w:p>
+      <w:pPr>
+        <w:pStyle w:val="Heading2"/>
+      </w:pPr>
+      <w:bookmarkStart w:id="16" w:name="_Toc59026339"/>
+      <w:bookmarkStart w:id="17" w:name="_Toc59026357"/>
+      <w:r>
+        <w:t>Contact Page</w:t>
+      </w:r>
+      <w:bookmarkEnd w:id="16"/>
+      <w:bookmarkEnd w:id="17"/>
     </w:p>
     <w:p/>
     <w:p>
       <w:pPr>
         <w:pStyle w:val="Heading1"/>
       </w:pPr>
-      <w:r>
-        <w:t>Initial Specification</w:t>
-      </w:r>
+      <w:bookmarkStart w:id="18" w:name="_Toc59026340"/>
+      <w:bookmarkStart w:id="19" w:name="_Toc59026358"/>
+      <w:r>
+        <w:t>Resources</w:t>
+      </w:r>
+      <w:bookmarkEnd w:id="18"/>
+      <w:bookmarkEnd w:id="19"/>
     </w:p>
     <w:p/>
     <w:p>
       <w:pPr>
         <w:pStyle w:val="Heading1"/>
       </w:pPr>
-      <w:r>
-        <w:t>Design</w:t>
-      </w:r>
+      <w:bookmarkStart w:id="20" w:name="_Toc59026341"/>
+      <w:bookmarkStart w:id="21" w:name="_Toc59026359"/>
+      <w:r>
+        <w:lastRenderedPageBreak/>
+        <w:t>Con</w:t>
+      </w:r>
+      <w:r>
+        <w:t>clusion</w:t>
+      </w:r>
+      <w:bookmarkEnd w:id="20"/>
+      <w:bookmarkEnd w:id="21"/>
     </w:p>
     <w:p/>
     <w:p>
       <w:pPr>
         <w:pStyle w:val="Heading1"/>
       </w:pPr>
-      <w:r>
-        <w:t>Analysis</w:t>
-      </w:r>
+      <w:bookmarkStart w:id="22" w:name="_Toc59026342"/>
+      <w:bookmarkStart w:id="23" w:name="_Toc59026360"/>
+      <w:r>
+        <w:t>References</w:t>
+      </w:r>
+      <w:bookmarkEnd w:id="22"/>
+      <w:bookmarkEnd w:id="23"/>
     </w:p>
     <w:p>
-      <w:pPr>
-        <w:pStyle w:val="Heading2"/>
-      </w:pPr>
-      <w:r>
-        <w:t>Home Page/index</w:t>
+      <w:r>
+        <w:t xml:space="preserve">HTML/CSS/JS Image </w:t>
+      </w:r>
+      <w:r>
+        <w:t xml:space="preserve">slideshow [online]. W3Schools. Available from: </w:t>
+      </w:r>
+      <w:hyperlink r:id="rId11" w:history="1">
+        <w:r>
+          <w:rPr>
+            <w:rStyle w:val="Hyperlink"/>
+          </w:rPr>
+          <w:t>https://www.w3schools.com/howto/howto_js_slideshow.asp</w:t>
+        </w:r>
+      </w:hyperlink>
+      <w:r>
+        <w:t xml:space="preserve"> [Accessed 15 September 2020]</w:t>
       </w:r>
     </w:p>
-    <w:p/>
     <w:p>
-      <w:pPr>
-        <w:pStyle w:val="Heading2"/>
-      </w:pPr>
-      <w:r>
-        <w:t>Projects Page</w:t>
-      </w:r>
-    </w:p>
-    <w:p/>
-    <w:p>
-      <w:pPr>
-        <w:pStyle w:val="Heading2"/>
-      </w:pPr>
-      <w:r>
-        <w:t>Interests Page</w:t>
-      </w:r>
-    </w:p>
-    <w:p/>
-    <w:p>
-      <w:pPr>
-        <w:pStyle w:val="Heading2"/>
-      </w:pPr>
-      <w:r>
-        <w:t>Contact Page</w:t>
-      </w:r>
-    </w:p>
-    <w:p/>
-    <w:p>
-      <w:pPr>
-        <w:pStyle w:val="Heading1"/>
-      </w:pPr>
-      <w:r>
-        <w:t>Resources</w:t>
-      </w:r>
-    </w:p>
-    <w:p/>
-    <w:p>
-      <w:pPr>
-        <w:pStyle w:val="Heading1"/>
-      </w:pPr>
-      <w:r>
-        <w:t>Con</w:t>
-      </w:r>
-      <w:r>
-        <w:t>clusion</w:t>
-      </w:r>
-    </w:p>
-    <w:p/>
-    <w:p>
-      <w:pPr>
-        <w:pStyle w:val="Heading1"/>
-      </w:pPr>
-      <w:r>
-        <w:t>References</w:t>
+      <w:r>
+        <w:t>HTML/CSS/JS Contact</w:t>
+      </w:r>
+      <w:r>
+        <w:t xml:space="preserve"> form [online]. W3Schools. Available from: </w:t>
+      </w:r>
+      <w:hyperlink r:id="rId12" w:history="1">
+        <w:r>
+          <w:rPr>
+            <w:rStyle w:val="Hyperlink"/>
+          </w:rPr>
+          <w:t>https://www.w3schools.com/howto/howto_css_contact_form.asp</w:t>
+        </w:r>
+      </w:hyperlink>
+      <w:r>
+        <w:t xml:space="preserve"> [Accessed 14 September 2020]</w:t>
       </w:r>
     </w:p>
     <w:sectPr>
-      <w:headerReference w:type="default" r:id="rId9"/>
+      <w:headerReference w:type="default" r:id="rId13"/>
+      <w:footerReference w:type="default" r:id="rId14"/>
       <w:pgSz w:w="11906" w:h="16838"/>
       <w:pgMar w:top="1440" w:right="1440" w:bottom="1440" w:left="1440" w:header="708" w:footer="708" w:gutter="0"/>
       <w:pgNumType w:start="0"/>
@@ -958,6 +2143,84 @@
 </w:endnotes>
 </file>
 
+<file path=word/footer1.xml><?xml version="1.0" encoding="utf-8"?>
+<w:ftr xmlns:wpc="http://schemas.microsoft.com/office/word/2010/wordprocessingCanvas" xmlns:cx="http://schemas.microsoft.com/office/drawing/2014/chartex" xmlns:cx1="http://schemas.microsoft.com/office/drawing/2015/9/8/chartex" xmlns:cx2="http://schemas.microsoft.com/office/drawing/2015/10/21/chartex" xmlns:cx3="http://schemas.microsoft.com/office/drawing/2016/5/9/chartex" xmlns:cx4="http://schemas.microsoft.com/office/drawing/2016/5/10/chartex" xmlns:cx5="http://schemas.microsoft.com/office/drawing/2016/5/11/chartex" xmlns:cx6="http://schemas.microsoft.com/office/drawing/2016/5/12/chartex" xmlns:cx7="http://schemas.microsoft.com/office/drawing/2016/5/13/chartex" xmlns:cx8="http://schemas.microsoft.com/office/drawing/2016/5/14/chartex" xmlns:mc="http://schemas.openxmlformats.org/markup-compatibility/2006" xmlns:aink="http://schemas.microsoft.com/office/drawing/2016/ink" xmlns:am3d="http://schemas.microsoft.com/office/drawing/2017/model3d" xmlns:o="urn:schemas-microsoft-com:office:office" xmlns:r="http://schemas.openxmlformats.org/officeDocument/2006/relationships" xmlns:m="http://schemas.openxmlformats.org/officeDocument/2006/math" xmlns:v="urn:schemas-microsoft-com:vml" xmlns:wp14="http://schemas.microsoft.com/office/word/2010/wordprocessingDrawing" xmlns:wp="http://schemas.openxmlformats.org/drawingml/2006/wordprocessingDrawing" xmlns:w10="urn:schemas-microsoft-com:office:word" xmlns:w="http://schemas.openxmlformats.org/wordprocessingml/2006/main" xmlns:w14="http://schemas.microsoft.com/office/word/2010/wordml" xmlns:w15="http://schemas.microsoft.com/office/word/2012/wordml" xmlns:w16cex="http://schemas.microsoft.com/office/word/2018/wordml/cex" xmlns:w16cid="http://schemas.microsoft.com/office/word/2016/wordml/cid" xmlns:w16="http://schemas.microsoft.com/office/word/2018/wordml" xmlns:w16se="http://schemas.microsoft.com/office/word/2015/wordml/symex" xmlns:wpg="http://schemas.microsoft.com/office/word/2010/wordprocessingGroup" xmlns:wpi="http://schemas.microsoft.com/office/word/2010/wordprocessingInk" xmlns:wne="http://schemas.microsoft.com/office/word/2006/wordml" xmlns:wps="http://schemas.microsoft.com/office/word/2010/wordprocessingShape" mc:Ignorable="w14 w15 w16se w16cid w16 w16cex wp14">
+  <w:sdt>
+    <w:sdtPr>
+      <w:id w:val="1841805600"/>
+      <w:docPartObj>
+        <w:docPartGallery w:val="Page Numbers (Bottom of Page)"/>
+        <w:docPartUnique/>
+      </w:docPartObj>
+    </w:sdtPr>
+    <w:sdtEndPr>
+      <w:rPr>
+        <w:color w:val="7F7F7F" w:themeColor="background1" w:themeShade="7F"/>
+        <w:spacing w:val="60"/>
+      </w:rPr>
+    </w:sdtEndPr>
+    <w:sdtContent>
+      <w:p>
+        <w:pPr>
+          <w:pStyle w:val="Footer"/>
+          <w:pBdr>
+            <w:top w:val="single" w:sz="4" w:space="1" w:color="D9D9D9" w:themeColor="background1" w:themeShade="D9"/>
+          </w:pBdr>
+          <w:rPr>
+            <w:b/>
+            <w:bCs/>
+          </w:rPr>
+        </w:pPr>
+        <w:r>
+          <w:fldChar w:fldCharType="begin"/>
+        </w:r>
+        <w:r>
+          <w:instrText xml:space="preserve"> PAGE   \* MERGEFORMAT </w:instrText>
+        </w:r>
+        <w:r>
+          <w:fldChar w:fldCharType="separate"/>
+        </w:r>
+        <w:r>
+          <w:rPr>
+            <w:b/>
+            <w:bCs/>
+            <w:noProof/>
+          </w:rPr>
+          <w:t>2</w:t>
+        </w:r>
+        <w:r>
+          <w:rPr>
+            <w:b/>
+            <w:bCs/>
+            <w:noProof/>
+          </w:rPr>
+          <w:fldChar w:fldCharType="end"/>
+        </w:r>
+        <w:r>
+          <w:rPr>
+            <w:b/>
+            <w:bCs/>
+          </w:rPr>
+          <w:t xml:space="preserve"> | </w:t>
+        </w:r>
+        <w:r>
+          <w:rPr>
+            <w:color w:val="7F7F7F" w:themeColor="background1" w:themeShade="7F"/>
+            <w:spacing w:val="60"/>
+          </w:rPr>
+          <w:t>Page</w:t>
+        </w:r>
+      </w:p>
+    </w:sdtContent>
+  </w:sdt>
+  <w:p>
+    <w:pPr>
+      <w:pStyle w:val="Footer"/>
+    </w:pPr>
+  </w:p>
+</w:ftr>
+</file>
+
 <file path=word/footnotes.xml><?xml version="1.0" encoding="utf-8"?>
 <w:footnotes xmlns:wpc="http://schemas.microsoft.com/office/word/2010/wordprocessingCanvas" xmlns:cx="http://schemas.microsoft.com/office/drawing/2014/chartex" xmlns:cx1="http://schemas.microsoft.com/office/drawing/2015/9/8/chartex" xmlns:cx2="http://schemas.microsoft.com/office/drawing/2015/10/21/chartex" xmlns:cx3="http://schemas.microsoft.com/office/drawing/2016/5/9/chartex" xmlns:cx4="http://schemas.microsoft.com/office/drawing/2016/5/10/chartex" xmlns:cx5="http://schemas.microsoft.com/office/drawing/2016/5/11/chartex" xmlns:cx6="http://schemas.microsoft.com/office/drawing/2016/5/12/chartex" xmlns:cx7="http://schemas.microsoft.com/office/drawing/2016/5/13/chartex" xmlns:cx8="http://schemas.microsoft.com/office/drawing/2016/5/14/chartex" xmlns:mc="http://schemas.openxmlformats.org/markup-compatibility/2006" xmlns:aink="http://schemas.microsoft.com/office/drawing/2016/ink" xmlns:am3d="http://schemas.microsoft.com/office/drawing/2017/model3d" xmlns:o="urn:schemas-microsoft-com:office:office" xmlns:r="http://schemas.openxmlformats.org/officeDocument/2006/relationships" xmlns:m="http://schemas.openxmlformats.org/officeDocument/2006/math" xmlns:v="urn:schemas-microsoft-com:vml" xmlns:wp14="http://schemas.microsoft.com/office/word/2010/wordprocessingDrawing" xmlns:wp="http://schemas.openxmlformats.org/drawingml/2006/wordprocessingDrawing" xmlns:w10="urn:schemas-microsoft-com:office:word" xmlns:w="http://schemas.openxmlformats.org/wordprocessingml/2006/main" xmlns:w14="http://schemas.microsoft.com/office/word/2010/wordml" xmlns:w15="http://schemas.microsoft.com/office/word/2012/wordml" xmlns:w16cex="http://schemas.microsoft.com/office/word/2018/wordml/cex" xmlns:w16cid="http://schemas.microsoft.com/office/word/2016/wordml/cid" xmlns:w16="http://schemas.microsoft.com/office/word/2018/wordml" xmlns:w16se="http://schemas.microsoft.com/office/word/2015/wordml/symex" xmlns:wpg="http://schemas.microsoft.com/office/word/2010/wordprocessingGroup" xmlns:wpi="http://schemas.microsoft.com/office/word/2010/wordprocessingInk" xmlns:wne="http://schemas.microsoft.com/office/word/2006/wordml" xmlns:wps="http://schemas.microsoft.com/office/word/2010/wordprocessingShape" mc:Ignorable="w14 w15 w16se w16cid w16 w16cex wp14">
   <w:footnote w:type="separator" w:id="-1">
@@ -988,19 +2251,307 @@
   <w:p>
     <w:pPr>
       <w:pStyle w:val="Header"/>
+      <w:jc w:val="right"/>
+      <w:rPr>
+        <w:color w:val="4472C4" w:themeColor="accent1"/>
+      </w:rPr>
     </w:pPr>
+    <w:sdt>
+      <w:sdtPr>
+        <w:rPr>
+          <w:color w:val="4472C4" w:themeColor="accent1"/>
+        </w:rPr>
+        <w:alias w:val="Title"/>
+        <w:tag w:val=""/>
+        <w:id w:val="664756013"/>
+        <w:placeholder>
+          <w:docPart w:val="ACCE97DD298745DCA409E6E350A4E40E"/>
+        </w:placeholder>
+        <w:dataBinding w:prefixMappings="xmlns:ns0='http://purl.org/dc/elements/1.1/' xmlns:ns1='http://schemas.openxmlformats.org/package/2006/metadata/core-properties' " w:xpath="/ns1:coreProperties[1]/ns0:title[1]" w:storeItemID="{6C3C8BC8-F283-45AE-878A-BAB7291924A1}"/>
+        <w:text/>
+      </w:sdtPr>
+      <w:sdtContent>
+        <w:r>
+          <w:rPr>
+            <w:color w:val="4472C4" w:themeColor="accent1"/>
+          </w:rPr>
+          <w:t>Portfolio website report</w:t>
+        </w:r>
+      </w:sdtContent>
+    </w:sdt>
     <w:r>
-      <w:t>Daniel Holmes</w:t>
+      <w:rPr>
+        <w:color w:val="4472C4" w:themeColor="accent1"/>
+      </w:rPr>
+      <w:t xml:space="preserve"> | </w:t>
     </w:r>
-    <w:r>
-      <w:tab/>
-    </w:r>
-    <w:r>
-      <w:tab/>
-      <w:t>DT Assignment</w:t>
-    </w:r>
+    <w:sdt>
+      <w:sdtPr>
+        <w:rPr>
+          <w:color w:val="4472C4" w:themeColor="accent1"/>
+        </w:rPr>
+        <w:alias w:val="Author"/>
+        <w:tag w:val=""/>
+        <w:id w:val="-1677181147"/>
+        <w:placeholder>
+          <w:docPart w:val="8F7D96C90580446BBC670679AC26FFCC"/>
+        </w:placeholder>
+        <w:dataBinding w:prefixMappings="xmlns:ns0='http://purl.org/dc/elements/1.1/' xmlns:ns1='http://schemas.openxmlformats.org/package/2006/metadata/core-properties' " w:xpath="/ns1:coreProperties[1]/ns0:creator[1]" w:storeItemID="{6C3C8BC8-F283-45AE-878A-BAB7291924A1}"/>
+        <w:text/>
+      </w:sdtPr>
+      <w:sdtContent>
+        <w:r>
+          <w:rPr>
+            <w:color w:val="4472C4" w:themeColor="accent1"/>
+          </w:rPr>
+          <w:t>Dan Holmes (s5304084)</w:t>
+        </w:r>
+      </w:sdtContent>
+    </w:sdt>
+  </w:p>
+  <w:p>
+    <w:pPr>
+      <w:pStyle w:val="Header"/>
+    </w:pPr>
   </w:p>
 </w:hdr>
+</file>
+
+<file path=word/numbering.xml><?xml version="1.0" encoding="utf-8"?>
+<w:numbering xmlns:wpc="http://schemas.microsoft.com/office/word/2010/wordprocessingCanvas" xmlns:cx="http://schemas.microsoft.com/office/drawing/2014/chartex" xmlns:cx1="http://schemas.microsoft.com/office/drawing/2015/9/8/chartex" xmlns:cx2="http://schemas.microsoft.com/office/drawing/2015/10/21/chartex" xmlns:cx3="http://schemas.microsoft.com/office/drawing/2016/5/9/chartex" xmlns:cx4="http://schemas.microsoft.com/office/drawing/2016/5/10/chartex" xmlns:cx5="http://schemas.microsoft.com/office/drawing/2016/5/11/chartex" xmlns:cx6="http://schemas.microsoft.com/office/drawing/2016/5/12/chartex" xmlns:cx7="http://schemas.microsoft.com/office/drawing/2016/5/13/chartex" xmlns:cx8="http://schemas.microsoft.com/office/drawing/2016/5/14/chartex" xmlns:mc="http://schemas.openxmlformats.org/markup-compatibility/2006" xmlns:aink="http://schemas.microsoft.com/office/drawing/2016/ink" xmlns:am3d="http://schemas.microsoft.com/office/drawing/2017/model3d" xmlns:o="urn:schemas-microsoft-com:office:office" xmlns:r="http://schemas.openxmlformats.org/officeDocument/2006/relationships" xmlns:m="http://schemas.openxmlformats.org/officeDocument/2006/math" xmlns:v="urn:schemas-microsoft-com:vml" xmlns:wp14="http://schemas.microsoft.com/office/word/2010/wordprocessingDrawing" xmlns:wp="http://schemas.openxmlformats.org/drawingml/2006/wordprocessingDrawing" xmlns:w10="urn:schemas-microsoft-com:office:word" xmlns:w="http://schemas.openxmlformats.org/wordprocessingml/2006/main" xmlns:w14="http://schemas.microsoft.com/office/word/2010/wordml" xmlns:w15="http://schemas.microsoft.com/office/word/2012/wordml" xmlns:w16cex="http://schemas.microsoft.com/office/word/2018/wordml/cex" xmlns:w16cid="http://schemas.microsoft.com/office/word/2016/wordml/cid" xmlns:w16="http://schemas.microsoft.com/office/word/2018/wordml" xmlns:w16se="http://schemas.microsoft.com/office/word/2015/wordml/symex" xmlns:wpg="http://schemas.microsoft.com/office/word/2010/wordprocessingGroup" xmlns:wpi="http://schemas.microsoft.com/office/word/2010/wordprocessingInk" xmlns:wne="http://schemas.microsoft.com/office/word/2006/wordml" xmlns:wps="http://schemas.microsoft.com/office/word/2010/wordprocessingShape" mc:Ignorable="w14 w15 w16se w16cid w16 w16cex wp14">
+  <w:abstractNum w:abstractNumId="0" w15:restartNumberingAfterBreak="0">
+    <w:nsid w:val="6B992B96"/>
+    <w:multiLevelType w:val="hybridMultilevel"/>
+    <w:tmpl w:val="86247C98"/>
+    <w:lvl w:ilvl="0" w:tplc="08090001">
+      <w:start w:val="1"/>
+      <w:numFmt w:val="bullet"/>
+      <w:lvlText w:val=""/>
+      <w:lvlJc w:val="left"/>
+      <w:pPr>
+        <w:ind w:left="720" w:hanging="360"/>
+      </w:pPr>
+      <w:rPr>
+        <w:rFonts w:ascii="Symbol" w:hAnsi="Symbol" w:hint="default"/>
+      </w:rPr>
+    </w:lvl>
+    <w:lvl w:ilvl="1" w:tplc="08090003" w:tentative="1">
+      <w:start w:val="1"/>
+      <w:numFmt w:val="bullet"/>
+      <w:lvlText w:val="o"/>
+      <w:lvlJc w:val="left"/>
+      <w:pPr>
+        <w:ind w:left="1440" w:hanging="360"/>
+      </w:pPr>
+      <w:rPr>
+        <w:rFonts w:ascii="Courier New" w:hAnsi="Courier New" w:cs="Courier New" w:hint="default"/>
+      </w:rPr>
+    </w:lvl>
+    <w:lvl w:ilvl="2" w:tplc="08090005" w:tentative="1">
+      <w:start w:val="1"/>
+      <w:numFmt w:val="bullet"/>
+      <w:lvlText w:val=""/>
+      <w:lvlJc w:val="left"/>
+      <w:pPr>
+        <w:ind w:left="2160" w:hanging="360"/>
+      </w:pPr>
+      <w:rPr>
+        <w:rFonts w:ascii="Wingdings" w:hAnsi="Wingdings" w:hint="default"/>
+      </w:rPr>
+    </w:lvl>
+    <w:lvl w:ilvl="3" w:tplc="08090001" w:tentative="1">
+      <w:start w:val="1"/>
+      <w:numFmt w:val="bullet"/>
+      <w:lvlText w:val=""/>
+      <w:lvlJc w:val="left"/>
+      <w:pPr>
+        <w:ind w:left="2880" w:hanging="360"/>
+      </w:pPr>
+      <w:rPr>
+        <w:rFonts w:ascii="Symbol" w:hAnsi="Symbol" w:hint="default"/>
+      </w:rPr>
+    </w:lvl>
+    <w:lvl w:ilvl="4" w:tplc="08090003" w:tentative="1">
+      <w:start w:val="1"/>
+      <w:numFmt w:val="bullet"/>
+      <w:lvlText w:val="o"/>
+      <w:lvlJc w:val="left"/>
+      <w:pPr>
+        <w:ind w:left="3600" w:hanging="360"/>
+      </w:pPr>
+      <w:rPr>
+        <w:rFonts w:ascii="Courier New" w:hAnsi="Courier New" w:cs="Courier New" w:hint="default"/>
+      </w:rPr>
+    </w:lvl>
+    <w:lvl w:ilvl="5" w:tplc="08090005" w:tentative="1">
+      <w:start w:val="1"/>
+      <w:numFmt w:val="bullet"/>
+      <w:lvlText w:val=""/>
+      <w:lvlJc w:val="left"/>
+      <w:pPr>
+        <w:ind w:left="4320" w:hanging="360"/>
+      </w:pPr>
+      <w:rPr>
+        <w:rFonts w:ascii="Wingdings" w:hAnsi="Wingdings" w:hint="default"/>
+      </w:rPr>
+    </w:lvl>
+    <w:lvl w:ilvl="6" w:tplc="08090001" w:tentative="1">
+      <w:start w:val="1"/>
+      <w:numFmt w:val="bullet"/>
+      <w:lvlText w:val=""/>
+      <w:lvlJc w:val="left"/>
+      <w:pPr>
+        <w:ind w:left="5040" w:hanging="360"/>
+      </w:pPr>
+      <w:rPr>
+        <w:rFonts w:ascii="Symbol" w:hAnsi="Symbol" w:hint="default"/>
+      </w:rPr>
+    </w:lvl>
+    <w:lvl w:ilvl="7" w:tplc="08090003" w:tentative="1">
+      <w:start w:val="1"/>
+      <w:numFmt w:val="bullet"/>
+      <w:lvlText w:val="o"/>
+      <w:lvlJc w:val="left"/>
+      <w:pPr>
+        <w:ind w:left="5760" w:hanging="360"/>
+      </w:pPr>
+      <w:rPr>
+        <w:rFonts w:ascii="Courier New" w:hAnsi="Courier New" w:cs="Courier New" w:hint="default"/>
+      </w:rPr>
+    </w:lvl>
+    <w:lvl w:ilvl="8" w:tplc="08090005" w:tentative="1">
+      <w:start w:val="1"/>
+      <w:numFmt w:val="bullet"/>
+      <w:lvlText w:val=""/>
+      <w:lvlJc w:val="left"/>
+      <w:pPr>
+        <w:ind w:left="6480" w:hanging="360"/>
+      </w:pPr>
+      <w:rPr>
+        <w:rFonts w:ascii="Wingdings" w:hAnsi="Wingdings" w:hint="default"/>
+      </w:rPr>
+    </w:lvl>
+  </w:abstractNum>
+  <w:abstractNum w:abstractNumId="1" w15:restartNumberingAfterBreak="0">
+    <w:nsid w:val="791746E4"/>
+    <w:multiLevelType w:val="hybridMultilevel"/>
+    <w:tmpl w:val="967222BC"/>
+    <w:lvl w:ilvl="0" w:tplc="08090001">
+      <w:start w:val="1"/>
+      <w:numFmt w:val="bullet"/>
+      <w:lvlText w:val=""/>
+      <w:lvlJc w:val="left"/>
+      <w:pPr>
+        <w:ind w:left="720" w:hanging="360"/>
+      </w:pPr>
+      <w:rPr>
+        <w:rFonts w:ascii="Symbol" w:hAnsi="Symbol" w:hint="default"/>
+      </w:rPr>
+    </w:lvl>
+    <w:lvl w:ilvl="1" w:tplc="08090003" w:tentative="1">
+      <w:start w:val="1"/>
+      <w:numFmt w:val="bullet"/>
+      <w:lvlText w:val="o"/>
+      <w:lvlJc w:val="left"/>
+      <w:pPr>
+        <w:ind w:left="1440" w:hanging="360"/>
+      </w:pPr>
+      <w:rPr>
+        <w:rFonts w:ascii="Courier New" w:hAnsi="Courier New" w:cs="Courier New" w:hint="default"/>
+      </w:rPr>
+    </w:lvl>
+    <w:lvl w:ilvl="2" w:tplc="08090005" w:tentative="1">
+      <w:start w:val="1"/>
+      <w:numFmt w:val="bullet"/>
+      <w:lvlText w:val=""/>
+      <w:lvlJc w:val="left"/>
+      <w:pPr>
+        <w:ind w:left="2160" w:hanging="360"/>
+      </w:pPr>
+      <w:rPr>
+        <w:rFonts w:ascii="Wingdings" w:hAnsi="Wingdings" w:hint="default"/>
+      </w:rPr>
+    </w:lvl>
+    <w:lvl w:ilvl="3" w:tplc="08090001" w:tentative="1">
+      <w:start w:val="1"/>
+      <w:numFmt w:val="bullet"/>
+      <w:lvlText w:val=""/>
+      <w:lvlJc w:val="left"/>
+      <w:pPr>
+        <w:ind w:left="2880" w:hanging="360"/>
+      </w:pPr>
+      <w:rPr>
+        <w:rFonts w:ascii="Symbol" w:hAnsi="Symbol" w:hint="default"/>
+      </w:rPr>
+    </w:lvl>
+    <w:lvl w:ilvl="4" w:tplc="08090003" w:tentative="1">
+      <w:start w:val="1"/>
+      <w:numFmt w:val="bullet"/>
+      <w:lvlText w:val="o"/>
+      <w:lvlJc w:val="left"/>
+      <w:pPr>
+        <w:ind w:left="3600" w:hanging="360"/>
+      </w:pPr>
+      <w:rPr>
+        <w:rFonts w:ascii="Courier New" w:hAnsi="Courier New" w:cs="Courier New" w:hint="default"/>
+      </w:rPr>
+    </w:lvl>
+    <w:lvl w:ilvl="5" w:tplc="08090005" w:tentative="1">
+      <w:start w:val="1"/>
+      <w:numFmt w:val="bullet"/>
+      <w:lvlText w:val=""/>
+      <w:lvlJc w:val="left"/>
+      <w:pPr>
+        <w:ind w:left="4320" w:hanging="360"/>
+      </w:pPr>
+      <w:rPr>
+        <w:rFonts w:ascii="Wingdings" w:hAnsi="Wingdings" w:hint="default"/>
+      </w:rPr>
+    </w:lvl>
+    <w:lvl w:ilvl="6" w:tplc="08090001" w:tentative="1">
+      <w:start w:val="1"/>
+      <w:numFmt w:val="bullet"/>
+      <w:lvlText w:val=""/>
+      <w:lvlJc w:val="left"/>
+      <w:pPr>
+        <w:ind w:left="5040" w:hanging="360"/>
+      </w:pPr>
+      <w:rPr>
+        <w:rFonts w:ascii="Symbol" w:hAnsi="Symbol" w:hint="default"/>
+      </w:rPr>
+    </w:lvl>
+    <w:lvl w:ilvl="7" w:tplc="08090003" w:tentative="1">
+      <w:start w:val="1"/>
+      <w:numFmt w:val="bullet"/>
+      <w:lvlText w:val="o"/>
+      <w:lvlJc w:val="left"/>
+      <w:pPr>
+        <w:ind w:left="5760" w:hanging="360"/>
+      </w:pPr>
+      <w:rPr>
+        <w:rFonts w:ascii="Courier New" w:hAnsi="Courier New" w:cs="Courier New" w:hint="default"/>
+      </w:rPr>
+    </w:lvl>
+    <w:lvl w:ilvl="8" w:tplc="08090005" w:tentative="1">
+      <w:start w:val="1"/>
+      <w:numFmt w:val="bullet"/>
+      <w:lvlText w:val=""/>
+      <w:lvlJc w:val="left"/>
+      <w:pPr>
+        <w:ind w:left="6480" w:hanging="360"/>
+      </w:pPr>
+      <w:rPr>
+        <w:rFonts w:ascii="Wingdings" w:hAnsi="Wingdings" w:hint="default"/>
+      </w:rPr>
+    </w:lvl>
+  </w:abstractNum>
+  <w:num w:numId="1">
+    <w:abstractNumId w:val="1"/>
+  </w:num>
+  <w:num w:numId="2">
+    <w:abstractNumId w:val="0"/>
+  </w:num>
+</w:numbering>
 </file>
 
 <file path=word/styles.xml><?xml version="1.0" encoding="utf-8"?>
@@ -1567,7 +3118,674 @@
       <w:szCs w:val="26"/>
     </w:rPr>
   </w:style>
+  <w:style w:type="paragraph" w:styleId="ListParagraph">
+    <w:name w:val="List Paragraph"/>
+    <w:basedOn w:val="Normal"/>
+    <w:uiPriority w:val="34"/>
+    <w:qFormat/>
+    <w:rsid w:val="00245FFC"/>
+    <w:pPr>
+      <w:ind w:left="720"/>
+      <w:contextualSpacing/>
+    </w:pPr>
+  </w:style>
+  <w:style w:type="character" w:styleId="Hyperlink">
+    <w:name w:val="Hyperlink"/>
+    <w:basedOn w:val="DefaultParagraphFont"/>
+    <w:uiPriority w:val="99"/>
+    <w:unhideWhenUsed/>
+    <w:rsid w:val="00A2247F"/>
+    <w:rPr>
+      <w:color w:val="0563C1" w:themeColor="hyperlink"/>
+      <w:u w:val="single"/>
+    </w:rPr>
+  </w:style>
+  <w:style w:type="character" w:styleId="UnresolvedMention">
+    <w:name w:val="Unresolved Mention"/>
+    <w:basedOn w:val="DefaultParagraphFont"/>
+    <w:uiPriority w:val="99"/>
+    <w:semiHidden/>
+    <w:unhideWhenUsed/>
+    <w:rsid w:val="00A2247F"/>
+    <w:rPr>
+      <w:color w:val="605E5C"/>
+      <w:shd w:val="clear" w:color="auto" w:fill="E1DFDD"/>
+    </w:rPr>
+  </w:style>
+  <w:style w:type="paragraph" w:styleId="TOCHeading">
+    <w:name w:val="TOC Heading"/>
+    <w:basedOn w:val="Heading1"/>
+    <w:next w:val="Normal"/>
+    <w:uiPriority w:val="39"/>
+    <w:unhideWhenUsed/>
+    <w:qFormat/>
+    <w:rsid w:val="00CD1E15"/>
+    <w:pPr>
+      <w:outlineLvl w:val="9"/>
+    </w:pPr>
+    <w:rPr>
+      <w:lang w:val="en-US"/>
+    </w:rPr>
+  </w:style>
+  <w:style w:type="paragraph" w:styleId="TOC1">
+    <w:name w:val="toc 1"/>
+    <w:basedOn w:val="Normal"/>
+    <w:next w:val="Normal"/>
+    <w:autoRedefine/>
+    <w:uiPriority w:val="39"/>
+    <w:unhideWhenUsed/>
+    <w:rsid w:val="00CD1E15"/>
+    <w:pPr>
+      <w:spacing w:after="100"/>
+    </w:pPr>
+  </w:style>
+  <w:style w:type="paragraph" w:styleId="TOC2">
+    <w:name w:val="toc 2"/>
+    <w:basedOn w:val="Normal"/>
+    <w:next w:val="Normal"/>
+    <w:autoRedefine/>
+    <w:uiPriority w:val="39"/>
+    <w:unhideWhenUsed/>
+    <w:rsid w:val="00CD1E15"/>
+    <w:pPr>
+      <w:spacing w:after="100"/>
+      <w:ind w:left="220"/>
+    </w:pPr>
+  </w:style>
 </w:styles>
+</file>
+
+<file path=word/glossary/document.xml><?xml version="1.0" encoding="utf-8"?>
+<w:glossaryDocument xmlns:wpc="http://schemas.microsoft.com/office/word/2010/wordprocessingCanvas" xmlns:cx="http://schemas.microsoft.com/office/drawing/2014/chartex" xmlns:cx1="http://schemas.microsoft.com/office/drawing/2015/9/8/chartex" xmlns:cx2="http://schemas.microsoft.com/office/drawing/2015/10/21/chartex" xmlns:cx3="http://schemas.microsoft.com/office/drawing/2016/5/9/chartex" xmlns:cx4="http://schemas.microsoft.com/office/drawing/2016/5/10/chartex" xmlns:cx5="http://schemas.microsoft.com/office/drawing/2016/5/11/chartex" xmlns:cx6="http://schemas.microsoft.com/office/drawing/2016/5/12/chartex" xmlns:cx7="http://schemas.microsoft.com/office/drawing/2016/5/13/chartex" xmlns:cx8="http://schemas.microsoft.com/office/drawing/2016/5/14/chartex" xmlns:mc="http://schemas.openxmlformats.org/markup-compatibility/2006" xmlns:aink="http://schemas.microsoft.com/office/drawing/2016/ink" xmlns:am3d="http://schemas.microsoft.com/office/drawing/2017/model3d" xmlns:o="urn:schemas-microsoft-com:office:office" xmlns:r="http://schemas.openxmlformats.org/officeDocument/2006/relationships" xmlns:m="http://schemas.openxmlformats.org/officeDocument/2006/math" xmlns:v="urn:schemas-microsoft-com:vml" xmlns:wp14="http://schemas.microsoft.com/office/word/2010/wordprocessingDrawing" xmlns:wp="http://schemas.openxmlformats.org/drawingml/2006/wordprocessingDrawing" xmlns:w10="urn:schemas-microsoft-com:office:word" xmlns:w="http://schemas.openxmlformats.org/wordprocessingml/2006/main" xmlns:w14="http://schemas.microsoft.com/office/word/2010/wordml" xmlns:w15="http://schemas.microsoft.com/office/word/2012/wordml" xmlns:w16cex="http://schemas.microsoft.com/office/word/2018/wordml/cex" xmlns:w16cid="http://schemas.microsoft.com/office/word/2016/wordml/cid" xmlns:w16="http://schemas.microsoft.com/office/word/2018/wordml" xmlns:w16se="http://schemas.microsoft.com/office/word/2015/wordml/symex" xmlns:wpg="http://schemas.microsoft.com/office/word/2010/wordprocessingGroup" xmlns:wpi="http://schemas.microsoft.com/office/word/2010/wordprocessingInk" xmlns:wne="http://schemas.microsoft.com/office/word/2006/wordml" xmlns:wps="http://schemas.microsoft.com/office/word/2010/wordprocessingShape" mc:Ignorable="w14 w15 w16se w16cid w16 w16cex wp14">
+  <w:docParts>
+    <w:docPart>
+      <w:docPartPr>
+        <w:name w:val="ACCE97DD298745DCA409E6E350A4E40E"/>
+        <w:category>
+          <w:name w:val="General"/>
+          <w:gallery w:val="placeholder"/>
+        </w:category>
+        <w:types>
+          <w:type w:val="bbPlcHdr"/>
+        </w:types>
+        <w:behaviors>
+          <w:behavior w:val="content"/>
+        </w:behaviors>
+        <w:guid w:val="{05666454-5C7B-400A-B63B-9646BF1350B6}"/>
+      </w:docPartPr>
+      <w:docPartBody>
+        <w:p>
+          <w:pPr>
+            <w:pStyle w:val="ACCE97DD298745DCA409E6E350A4E40E"/>
+          </w:pPr>
+          <w:r>
+            <w:rPr>
+              <w:color w:val="4472C4" w:themeColor="accent1"/>
+            </w:rPr>
+            <w:t>[Document title]</w:t>
+          </w:r>
+        </w:p>
+      </w:docPartBody>
+    </w:docPart>
+    <w:docPart>
+      <w:docPartPr>
+        <w:name w:val="8F7D96C90580446BBC670679AC26FFCC"/>
+        <w:category>
+          <w:name w:val="General"/>
+          <w:gallery w:val="placeholder"/>
+        </w:category>
+        <w:types>
+          <w:type w:val="bbPlcHdr"/>
+        </w:types>
+        <w:behaviors>
+          <w:behavior w:val="content"/>
+        </w:behaviors>
+        <w:guid w:val="{149B396D-4689-46DB-94A0-AA8E2BA63273}"/>
+      </w:docPartPr>
+      <w:docPartBody>
+        <w:p>
+          <w:pPr>
+            <w:pStyle w:val="8F7D96C90580446BBC670679AC26FFCC"/>
+          </w:pPr>
+          <w:r>
+            <w:t>[Author Name]</w:t>
+          </w:r>
+        </w:p>
+      </w:docPartBody>
+    </w:docPart>
+  </w:docParts>
+</w:glossaryDocument>
+</file>
+
+<file path=word/glossary/fontTable.xml><?xml version="1.0" encoding="utf-8"?>
+<w:fonts xmlns:mc="http://schemas.openxmlformats.org/markup-compatibility/2006" xmlns:r="http://schemas.openxmlformats.org/officeDocument/2006/relationships" xmlns:w="http://schemas.openxmlformats.org/wordprocessingml/2006/main" xmlns:w14="http://schemas.microsoft.com/office/word/2010/wordml" xmlns:w15="http://schemas.microsoft.com/office/word/2012/wordml" xmlns:w16cex="http://schemas.microsoft.com/office/word/2018/wordml/cex" xmlns:w16cid="http://schemas.microsoft.com/office/word/2016/wordml/cid" xmlns:w16="http://schemas.microsoft.com/office/word/2018/wordml" xmlns:w16se="http://schemas.microsoft.com/office/word/2015/wordml/symex" mc:Ignorable="w14 w15 w16se w16cid w16 w16cex">
+  <w:font w:name="Symbol">
+    <w:panose1 w:val="05050102010706020507"/>
+    <w:charset w:val="02"/>
+    <w:family w:val="roman"/>
+    <w:pitch w:val="variable"/>
+    <w:sig w:usb0="00000000" w:usb1="10000000" w:usb2="00000000" w:usb3="00000000" w:csb0="80000000" w:csb1="00000000"/>
+  </w:font>
+  <w:font w:name="Times New Roman">
+    <w:panose1 w:val="02020603050405020304"/>
+    <w:charset w:val="00"/>
+    <w:family w:val="roman"/>
+    <w:pitch w:val="variable"/>
+    <w:sig w:usb0="E0002AFF" w:usb1="C0007843" w:usb2="00000009" w:usb3="00000000" w:csb0="000001FF" w:csb1="00000000"/>
+  </w:font>
+  <w:font w:name="Courier New">
+    <w:panose1 w:val="02070309020205020404"/>
+    <w:charset w:val="00"/>
+    <w:family w:val="modern"/>
+    <w:pitch w:val="fixed"/>
+    <w:sig w:usb0="E0002EFF" w:usb1="C0007843" w:usb2="00000009" w:usb3="00000000" w:csb0="000001FF" w:csb1="00000000"/>
+  </w:font>
+  <w:font w:name="Wingdings">
+    <w:panose1 w:val="05000000000000000000"/>
+    <w:charset w:val="02"/>
+    <w:family w:val="auto"/>
+    <w:pitch w:val="variable"/>
+    <w:sig w:usb0="00000000" w:usb1="10000000" w:usb2="00000000" w:usb3="00000000" w:csb0="80000000" w:csb1="00000000"/>
+  </w:font>
+  <w:font w:name="Calibri">
+    <w:panose1 w:val="020F0502020204030204"/>
+    <w:charset w:val="00"/>
+    <w:family w:val="swiss"/>
+    <w:pitch w:val="variable"/>
+    <w:sig w:usb0="E0002AFF" w:usb1="4000ACFF" w:usb2="00000001" w:usb3="00000000" w:csb0="000001FF" w:csb1="00000000"/>
+  </w:font>
+  <w:font w:name="Calibri Light">
+    <w:panose1 w:val="020F0302020204030204"/>
+    <w:charset w:val="00"/>
+    <w:family w:val="swiss"/>
+    <w:pitch w:val="variable"/>
+    <w:sig w:usb0="A0002AEF" w:usb1="4000207B" w:usb2="00000000" w:usb3="00000000" w:csb0="000001FF" w:csb1="00000000"/>
+  </w:font>
+</w:fonts>
+</file>
+
+<file path=word/glossary/settings.xml><?xml version="1.0" encoding="utf-8"?>
+<w:settings xmlns:mc="http://schemas.openxmlformats.org/markup-compatibility/2006" xmlns:o="urn:schemas-microsoft-com:office:office" xmlns:r="http://schemas.openxmlformats.org/officeDocument/2006/relationships" xmlns:m="http://schemas.openxmlformats.org/officeDocument/2006/math" xmlns:v="urn:schemas-microsoft-com:vml" xmlns:w10="urn:schemas-microsoft-com:office:word" xmlns:w="http://schemas.openxmlformats.org/wordprocessingml/2006/main" xmlns:w14="http://schemas.microsoft.com/office/word/2010/wordml" xmlns:w15="http://schemas.microsoft.com/office/word/2012/wordml" xmlns:w16cex="http://schemas.microsoft.com/office/word/2018/wordml/cex" xmlns:w16cid="http://schemas.microsoft.com/office/word/2016/wordml/cid" xmlns:w16="http://schemas.microsoft.com/office/word/2018/wordml" xmlns:w16se="http://schemas.microsoft.com/office/word/2015/wordml/symex" xmlns:sl="http://schemas.openxmlformats.org/schemaLibrary/2006/main" mc:Ignorable="w14 w15 w16se w16cid w16 w16cex">
+  <w:view w:val="normal"/>
+  <w:defaultTabStop w:val="720"/>
+  <w:characterSpacingControl w:val="doNotCompress"/>
+  <w:compat>
+    <w:useFELayout/>
+    <w:compatSetting w:name="compatibilityMode" w:uri="http://schemas.microsoft.com/office/word" w:val="15"/>
+    <w:compatSetting w:name="overrideTableStyleFontSizeAndJustification" w:uri="http://schemas.microsoft.com/office/word" w:val="1"/>
+    <w:compatSetting w:name="enableOpenTypeFeatures" w:uri="http://schemas.microsoft.com/office/word" w:val="1"/>
+    <w:compatSetting w:name="doNotFlipMirrorIndents" w:uri="http://schemas.microsoft.com/office/word" w:val="1"/>
+    <w:compatSetting w:name="differentiateMultirowTableHeaders" w:uri="http://schemas.microsoft.com/office/word" w:val="1"/>
+    <w:compatSetting w:name="useWord2013TrackBottomHyphenation" w:uri="http://schemas.microsoft.com/office/word" w:val="0"/>
+  </w:compat>
+  <w:rsids>
+    <w:rsidRoot w:val="00917233"/>
+    <w:rsid w:val="006548A9"/>
+    <w:rsid w:val="00917233"/>
+  </w:rsids>
+  <m:mathPr>
+    <m:mathFont m:val="Cambria Math"/>
+    <m:brkBin m:val="before"/>
+    <m:brkBinSub m:val="--"/>
+    <m:smallFrac m:val="0"/>
+    <m:dispDef/>
+    <m:lMargin m:val="0"/>
+    <m:rMargin m:val="0"/>
+    <m:defJc m:val="centerGroup"/>
+    <m:wrapIndent m:val="1440"/>
+    <m:intLim m:val="subSup"/>
+    <m:naryLim m:val="undOvr"/>
+  </m:mathPr>
+  <w:themeFontLang w:val="en-GB"/>
+  <w:clrSchemeMapping w:bg1="light1" w:t1="dark1" w:bg2="light2" w:t2="dark2" w:accent1="accent1" w:accent2="accent2" w:accent3="accent3" w:accent4="accent4" w:accent5="accent5" w:accent6="accent6" w:hyperlink="hyperlink" w:followedHyperlink="followedHyperlink"/>
+  <w:decimalSymbol w:val="."/>
+  <w:listSeparator w:val=","/>
+  <w15:chartTrackingRefBased/>
+</w:settings>
+</file>
+
+<file path=word/glossary/styles.xml><?xml version="1.0" encoding="utf-8"?>
+<w:styles xmlns:mc="http://schemas.openxmlformats.org/markup-compatibility/2006" xmlns:r="http://schemas.openxmlformats.org/officeDocument/2006/relationships" xmlns:w="http://schemas.openxmlformats.org/wordprocessingml/2006/main" xmlns:w14="http://schemas.microsoft.com/office/word/2010/wordml" xmlns:w15="http://schemas.microsoft.com/office/word/2012/wordml" xmlns:w16cex="http://schemas.microsoft.com/office/word/2018/wordml/cex" xmlns:w16cid="http://schemas.microsoft.com/office/word/2016/wordml/cid" xmlns:w16="http://schemas.microsoft.com/office/word/2018/wordml" xmlns:w16se="http://schemas.microsoft.com/office/word/2015/wordml/symex" mc:Ignorable="w14 w15 w16se w16cid w16 w16cex">
+  <w:docDefaults>
+    <w:rPrDefault>
+      <w:rPr>
+        <w:rFonts w:asciiTheme="minorHAnsi" w:eastAsiaTheme="minorEastAsia" w:hAnsiTheme="minorHAnsi" w:cstheme="minorBidi"/>
+        <w:sz w:val="22"/>
+        <w:szCs w:val="22"/>
+        <w:lang w:val="en-GB" w:eastAsia="en-GB" w:bidi="ar-SA"/>
+      </w:rPr>
+    </w:rPrDefault>
+    <w:pPrDefault>
+      <w:pPr>
+        <w:spacing w:after="160" w:line="259" w:lineRule="auto"/>
+      </w:pPr>
+    </w:pPrDefault>
+  </w:docDefaults>
+  <w:latentStyles w:defLockedState="0" w:defUIPriority="99" w:defSemiHidden="0" w:defUnhideWhenUsed="0" w:defQFormat="0" w:count="376">
+    <w:lsdException w:name="Normal" w:uiPriority="0" w:qFormat="1"/>
+    <w:lsdException w:name="heading 1" w:uiPriority="9" w:qFormat="1"/>
+    <w:lsdException w:name="heading 2" w:semiHidden="1" w:uiPriority="9" w:unhideWhenUsed="1" w:qFormat="1"/>
+    <w:lsdException w:name="heading 3" w:semiHidden="1" w:uiPriority="9" w:unhideWhenUsed="1" w:qFormat="1"/>
+    <w:lsdException w:name="heading 4" w:semiHidden="1" w:uiPriority="9" w:unhideWhenUsed="1" w:qFormat="1"/>
+    <w:lsdException w:name="heading 5" w:semiHidden="1" w:uiPriority="9" w:unhideWhenUsed="1" w:qFormat="1"/>
+    <w:lsdException w:name="heading 6" w:semiHidden="1" w:uiPriority="9" w:unhideWhenUsed="1" w:qFormat="1"/>
+    <w:lsdException w:name="heading 7" w:semiHidden="1" w:uiPriority="9" w:unhideWhenUsed="1" w:qFormat="1"/>
+    <w:lsdException w:name="heading 8" w:semiHidden="1" w:uiPriority="9" w:unhideWhenUsed="1" w:qFormat="1"/>
+    <w:lsdException w:name="heading 9" w:semiHidden="1" w:uiPriority="9" w:unhideWhenUsed="1" w:qFormat="1"/>
+    <w:lsdException w:name="index 1" w:semiHidden="1" w:unhideWhenUsed="1"/>
+    <w:lsdException w:name="index 2" w:semiHidden="1" w:unhideWhenUsed="1"/>
+    <w:lsdException w:name="index 3" w:semiHidden="1" w:unhideWhenUsed="1"/>
+    <w:lsdException w:name="index 4" w:semiHidden="1" w:unhideWhenUsed="1"/>
+    <w:lsdException w:name="index 5" w:semiHidden="1" w:unhideWhenUsed="1"/>
+    <w:lsdException w:name="index 6" w:semiHidden="1" w:unhideWhenUsed="1"/>
+    <w:lsdException w:name="index 7" w:semiHidden="1" w:unhideWhenUsed="1"/>
+    <w:lsdException w:name="index 8" w:semiHidden="1" w:unhideWhenUsed="1"/>
+    <w:lsdException w:name="index 9" w:semiHidden="1" w:unhideWhenUsed="1"/>
+    <w:lsdException w:name="toc 1" w:semiHidden="1" w:uiPriority="39" w:unhideWhenUsed="1"/>
+    <w:lsdException w:name="toc 2" w:semiHidden="1" w:uiPriority="39" w:unhideWhenUsed="1"/>
+    <w:lsdException w:name="toc 3" w:semiHidden="1" w:uiPriority="39" w:unhideWhenUsed="1"/>
+    <w:lsdException w:name="toc 4" w:semiHidden="1" w:uiPriority="39" w:unhideWhenUsed="1"/>
+    <w:lsdException w:name="toc 5" w:semiHidden="1" w:uiPriority="39" w:unhideWhenUsed="1"/>
+    <w:lsdException w:name="toc 6" w:semiHidden="1" w:uiPriority="39" w:unhideWhenUsed="1"/>
+    <w:lsdException w:name="toc 7" w:semiHidden="1" w:uiPriority="39" w:unhideWhenUsed="1"/>
+    <w:lsdException w:name="toc 8" w:semiHidden="1" w:uiPriority="39" w:unhideWhenUsed="1"/>
+    <w:lsdException w:name="toc 9" w:semiHidden="1" w:uiPriority="39" w:unhideWhenUsed="1"/>
+    <w:lsdException w:name="Normal Indent" w:semiHidden="1" w:unhideWhenUsed="1"/>
+    <w:lsdException w:name="footnote text" w:semiHidden="1" w:unhideWhenUsed="1"/>
+    <w:lsdException w:name="annotation text" w:semiHidden="1" w:unhideWhenUsed="1"/>
+    <w:lsdException w:name="header" w:semiHidden="1" w:unhideWhenUsed="1"/>
+    <w:lsdException w:name="footer" w:semiHidden="1" w:unhideWhenUsed="1"/>
+    <w:lsdException w:name="index heading" w:semiHidden="1" w:unhideWhenUsed="1"/>
+    <w:lsdException w:name="caption" w:semiHidden="1" w:uiPriority="35" w:unhideWhenUsed="1" w:qFormat="1"/>
+    <w:lsdException w:name="table of figures" w:semiHidden="1" w:unhideWhenUsed="1"/>
+    <w:lsdException w:name="envelope address" w:semiHidden="1" w:unhideWhenUsed="1"/>
+    <w:lsdException w:name="envelope return" w:semiHidden="1" w:unhideWhenUsed="1"/>
+    <w:lsdException w:name="footnote reference" w:semiHidden="1" w:unhideWhenUsed="1"/>
+    <w:lsdException w:name="annotation reference" w:semiHidden="1" w:unhideWhenUsed="1"/>
+    <w:lsdException w:name="line number" w:semiHidden="1" w:unhideWhenUsed="1"/>
+    <w:lsdException w:name="page number" w:semiHidden="1" w:unhideWhenUsed="1"/>
+    <w:lsdException w:name="endnote reference" w:semiHidden="1" w:unhideWhenUsed="1"/>
+    <w:lsdException w:name="endnote text" w:semiHidden="1" w:unhideWhenUsed="1"/>
+    <w:lsdException w:name="table of authorities" w:semiHidden="1" w:unhideWhenUsed="1"/>
+    <w:lsdException w:name="macro" w:semiHidden="1" w:unhideWhenUsed="1"/>
+    <w:lsdException w:name="toa heading" w:semiHidden="1" w:unhideWhenUsed="1"/>
+    <w:lsdException w:name="List" w:semiHidden="1" w:unhideWhenUsed="1"/>
+    <w:lsdException w:name="List Bullet" w:semiHidden="1" w:unhideWhenUsed="1"/>
+    <w:lsdException w:name="List Number" w:semiHidden="1" w:unhideWhenUsed="1"/>
+    <w:lsdException w:name="List 2" w:semiHidden="1" w:unhideWhenUsed="1"/>
+    <w:lsdException w:name="List 3" w:semiHidden="1" w:unhideWhenUsed="1"/>
+    <w:lsdException w:name="List 4" w:semiHidden="1" w:unhideWhenUsed="1"/>
+    <w:lsdException w:name="List 5" w:semiHidden="1" w:unhideWhenUsed="1"/>
+    <w:lsdException w:name="List Bullet 2" w:semiHidden="1" w:unhideWhenUsed="1"/>
+    <w:lsdException w:name="List Bullet 3" w:semiHidden="1" w:unhideWhenUsed="1"/>
+    <w:lsdException w:name="List Bullet 4" w:semiHidden="1" w:unhideWhenUsed="1"/>
+    <w:lsdException w:name="List Bullet 5" w:semiHidden="1" w:unhideWhenUsed="1"/>
+    <w:lsdException w:name="List Number 2" w:semiHidden="1" w:unhideWhenUsed="1"/>
+    <w:lsdException w:name="List Number 3" w:semiHidden="1" w:unhideWhenUsed="1"/>
+    <w:lsdException w:name="List Number 4" w:semiHidden="1" w:unhideWhenUsed="1"/>
+    <w:lsdException w:name="List Number 5" w:semiHidden="1" w:unhideWhenUsed="1"/>
+    <w:lsdException w:name="Title" w:uiPriority="10" w:qFormat="1"/>
+    <w:lsdException w:name="Closing" w:semiHidden="1" w:unhideWhenUsed="1"/>
+    <w:lsdException w:name="Signature" w:semiHidden="1" w:unhideWhenUsed="1"/>
+    <w:lsdException w:name="Default Paragraph Font" w:semiHidden="1" w:uiPriority="1" w:unhideWhenUsed="1"/>
+    <w:lsdException w:name="Body Text" w:semiHidden="1" w:unhideWhenUsed="1"/>
+    <w:lsdException w:name="Body Text Indent" w:semiHidden="1" w:unhideWhenUsed="1"/>
+    <w:lsdException w:name="List Continue" w:semiHidden="1" w:unhideWhenUsed="1"/>
+    <w:lsdException w:name="List Continue 2" w:semiHidden="1" w:unhideWhenUsed="1"/>
+    <w:lsdException w:name="List Continue 3" w:semiHidden="1" w:unhideWhenUsed="1"/>
+    <w:lsdException w:name="List Continue 4" w:semiHidden="1" w:unhideWhenUsed="1"/>
+    <w:lsdException w:name="List Continue 5" w:semiHidden="1" w:unhideWhenUsed="1"/>
+    <w:lsdException w:name="Message Header" w:semiHidden="1" w:unhideWhenUsed="1"/>
+    <w:lsdException w:name="Subtitle" w:uiPriority="11" w:qFormat="1"/>
+    <w:lsdException w:name="Salutation" w:semiHidden="1" w:unhideWhenUsed="1"/>
+    <w:lsdException w:name="Date" w:semiHidden="1" w:unhideWhenUsed="1"/>
+    <w:lsdException w:name="Body Text First Indent" w:semiHidden="1" w:unhideWhenUsed="1"/>
+    <w:lsdException w:name="Body Text First Indent 2" w:semiHidden="1" w:unhideWhenUsed="1"/>
+    <w:lsdException w:name="Note Heading" w:semiHidden="1" w:unhideWhenUsed="1"/>
+    <w:lsdException w:name="Body Text 2" w:semiHidden="1" w:unhideWhenUsed="1"/>
+    <w:lsdException w:name="Body Text 3" w:semiHidden="1" w:unhideWhenUsed="1"/>
+    <w:lsdException w:name="Body Text Indent 2" w:semiHidden="1" w:unhideWhenUsed="1"/>
+    <w:lsdException w:name="Body Text Indent 3" w:semiHidden="1" w:unhideWhenUsed="1"/>
+    <w:lsdException w:name="Block Text" w:semiHidden="1" w:unhideWhenUsed="1"/>
+    <w:lsdException w:name="Hyperlink" w:semiHidden="1" w:unhideWhenUsed="1"/>
+    <w:lsdException w:name="FollowedHyperlink" w:semiHidden="1" w:unhideWhenUsed="1"/>
+    <w:lsdException w:name="Strong" w:uiPriority="22" w:qFormat="1"/>
+    <w:lsdException w:name="Emphasis" w:uiPriority="20" w:qFormat="1"/>
+    <w:lsdException w:name="Document Map" w:semiHidden="1" w:unhideWhenUsed="1"/>
+    <w:lsdException w:name="Plain Text" w:semiHidden="1" w:unhideWhenUsed="1"/>
+    <w:lsdException w:name="E-mail Signature" w:semiHidden="1" w:unhideWhenUsed="1"/>
+    <w:lsdException w:name="HTML Top of Form" w:semiHidden="1" w:unhideWhenUsed="1"/>
+    <w:lsdException w:name="HTML Bottom of Form" w:semiHidden="1" w:unhideWhenUsed="1"/>
+    <w:lsdException w:name="Normal (Web)" w:semiHidden="1" w:unhideWhenUsed="1"/>
+    <w:lsdException w:name="HTML Acronym" w:semiHidden="1" w:unhideWhenUsed="1"/>
+    <w:lsdException w:name="HTML Address" w:semiHidden="1" w:unhideWhenUsed="1"/>
+    <w:lsdException w:name="HTML Cite" w:semiHidden="1" w:unhideWhenUsed="1"/>
+    <w:lsdException w:name="HTML Code" w:semiHidden="1" w:unhideWhenUsed="1"/>
+    <w:lsdException w:name="HTML Definition" w:semiHidden="1" w:unhideWhenUsed="1"/>
+    <w:lsdException w:name="HTML Keyboard" w:semiHidden="1" w:unhideWhenUsed="1"/>
+    <w:lsdException w:name="HTML Preformatted" w:semiHidden="1" w:unhideWhenUsed="1"/>
+    <w:lsdException w:name="HTML Sample" w:semiHidden="1" w:unhideWhenUsed="1"/>
+    <w:lsdException w:name="HTML Typewriter" w:semiHidden="1" w:unhideWhenUsed="1"/>
+    <w:lsdException w:name="HTML Variable" w:semiHidden="1" w:unhideWhenUsed="1"/>
+    <w:lsdException w:name="Normal Table" w:semiHidden="1" w:unhideWhenUsed="1"/>
+    <w:lsdException w:name="annotation subject" w:semiHidden="1" w:unhideWhenUsed="1"/>
+    <w:lsdException w:name="No List" w:semiHidden="1" w:unhideWhenUsed="1"/>
+    <w:lsdException w:name="Outline List 1" w:semiHidden="1" w:unhideWhenUsed="1"/>
+    <w:lsdException w:name="Outline List 2" w:semiHidden="1" w:unhideWhenUsed="1"/>
+    <w:lsdException w:name="Outline List 3" w:semiHidden="1" w:unhideWhenUsed="1"/>
+    <w:lsdException w:name="Table Simple 1" w:semiHidden="1" w:unhideWhenUsed="1"/>
+    <w:lsdException w:name="Table Simple 2" w:semiHidden="1" w:unhideWhenUsed="1"/>
+    <w:lsdException w:name="Table Simple 3" w:semiHidden="1" w:unhideWhenUsed="1"/>
+    <w:lsdException w:name="Table Classic 1" w:semiHidden="1" w:unhideWhenUsed="1"/>
+    <w:lsdException w:name="Table Classic 2" w:semiHidden="1" w:unhideWhenUsed="1"/>
+    <w:lsdException w:name="Table Classic 3" w:semiHidden="1" w:unhideWhenUsed="1"/>
+    <w:lsdException w:name="Table Classic 4" w:semiHidden="1" w:unhideWhenUsed="1"/>
+    <w:lsdException w:name="Table Colorful 1" w:semiHidden="1" w:unhideWhenUsed="1"/>
+    <w:lsdException w:name="Table Colorful 2" w:semiHidden="1" w:unhideWhenUsed="1"/>
+    <w:lsdException w:name="Table Colorful 3" w:semiHidden="1" w:unhideWhenUsed="1"/>
+    <w:lsdException w:name="Table Columns 1" w:semiHidden="1" w:unhideWhenUsed="1"/>
+    <w:lsdException w:name="Table Columns 2" w:semiHidden="1" w:unhideWhenUsed="1"/>
+    <w:lsdException w:name="Table Columns 3" w:semiHidden="1" w:unhideWhenUsed="1"/>
+    <w:lsdException w:name="Table Columns 4" w:semiHidden="1" w:unhideWhenUsed="1"/>
+    <w:lsdException w:name="Table Columns 5" w:semiHidden="1" w:unhideWhenUsed="1"/>
+    <w:lsdException w:name="Table Grid 1" w:semiHidden="1" w:unhideWhenUsed="1"/>
+    <w:lsdException w:name="Table Grid 2" w:semiHidden="1" w:unhideWhenUsed="1"/>
+    <w:lsdException w:name="Table Grid 3" w:semiHidden="1" w:unhideWhenUsed="1"/>
+    <w:lsdException w:name="Table Grid 4" w:semiHidden="1" w:unhideWhenUsed="1"/>
+    <w:lsdException w:name="Table Grid 5" w:semiHidden="1" w:unhideWhenUsed="1"/>
+    <w:lsdException w:name="Table Grid 6" w:semiHidden="1" w:unhideWhenUsed="1"/>
+    <w:lsdException w:name="Table Grid 7" w:semiHidden="1" w:unhideWhenUsed="1"/>
+    <w:lsdException w:name="Table Grid 8" w:semiHidden="1" w:unhideWhenUsed="1"/>
+    <w:lsdException w:name="Table List 1" w:semiHidden="1" w:unhideWhenUsed="1"/>
+    <w:lsdException w:name="Table List 2" w:semiHidden="1" w:unhideWhenUsed="1"/>
+    <w:lsdException w:name="Table List 3" w:semiHidden="1" w:unhideWhenUsed="1"/>
+    <w:lsdException w:name="Table List 4" w:semiHidden="1" w:unhideWhenUsed="1"/>
+    <w:lsdException w:name="Table List 5" w:semiHidden="1" w:unhideWhenUsed="1"/>
+    <w:lsdException w:name="Table List 6" w:semiHidden="1" w:unhideWhenUsed="1"/>
+    <w:lsdException w:name="Table List 7" w:semiHidden="1" w:unhideWhenUsed="1"/>
+    <w:lsdException w:name="Table List 8" w:semiHidden="1" w:unhideWhenUsed="1"/>
+    <w:lsdException w:name="Table 3D effects 1" w:semiHidden="1" w:unhideWhenUsed="1"/>
+    <w:lsdException w:name="Table 3D effects 2" w:semiHidden="1" w:unhideWhenUsed="1"/>
+    <w:lsdException w:name="Table 3D effects 3" w:semiHidden="1" w:unhideWhenUsed="1"/>
+    <w:lsdException w:name="Table Contemporary" w:semiHidden="1" w:unhideWhenUsed="1"/>
+    <w:lsdException w:name="Table Elegant" w:semiHidden="1" w:unhideWhenUsed="1"/>
+    <w:lsdException w:name="Table Professional" w:semiHidden="1" w:unhideWhenUsed="1"/>
+    <w:lsdException w:name="Table Subtle 1" w:semiHidden="1" w:unhideWhenUsed="1"/>
+    <w:lsdException w:name="Table Subtle 2" w:semiHidden="1" w:unhideWhenUsed="1"/>
+    <w:lsdException w:name="Table Web 1" w:semiHidden="1" w:unhideWhenUsed="1"/>
+    <w:lsdException w:name="Table Web 2" w:semiHidden="1" w:unhideWhenUsed="1"/>
+    <w:lsdException w:name="Table Web 3" w:semiHidden="1" w:unhideWhenUsed="1"/>
+    <w:lsdException w:name="Balloon Text" w:semiHidden="1" w:unhideWhenUsed="1"/>
+    <w:lsdException w:name="Table Grid" w:uiPriority="39"/>
+    <w:lsdException w:name="Table Theme" w:semiHidden="1" w:unhideWhenUsed="1"/>
+    <w:lsdException w:name="Placeholder Text" w:semiHidden="1"/>
+    <w:lsdException w:name="No Spacing" w:uiPriority="1" w:qFormat="1"/>
+    <w:lsdException w:name="Light Shading" w:uiPriority="60"/>
+    <w:lsdException w:name="Light List" w:uiPriority="61"/>
+    <w:lsdException w:name="Light Grid" w:uiPriority="62"/>
+    <w:lsdException w:name="Medium Shading 1" w:uiPriority="63"/>
+    <w:lsdException w:name="Medium Shading 2" w:uiPriority="64"/>
+    <w:lsdException w:name="Medium List 1" w:uiPriority="65"/>
+    <w:lsdException w:name="Medium List 2" w:uiPriority="66"/>
+    <w:lsdException w:name="Medium Grid 1" w:uiPriority="67"/>
+    <w:lsdException w:name="Medium Grid 2" w:uiPriority="68"/>
+    <w:lsdException w:name="Medium Grid 3" w:uiPriority="69"/>
+    <w:lsdException w:name="Dark List" w:uiPriority="70"/>
+    <w:lsdException w:name="Colorful Shading" w:uiPriority="71"/>
+    <w:lsdException w:name="Colorful List" w:uiPriority="72"/>
+    <w:lsdException w:name="Colorful Grid" w:uiPriority="73"/>
+    <w:lsdException w:name="Light Shading Accent 1" w:uiPriority="60"/>
+    <w:lsdException w:name="Light List Accent 1" w:uiPriority="61"/>
+    <w:lsdException w:name="Light Grid Accent 1" w:uiPriority="62"/>
+    <w:lsdException w:name="Medium Shading 1 Accent 1" w:uiPriority="63"/>
+    <w:lsdException w:name="Medium Shading 2 Accent 1" w:uiPriority="64"/>
+    <w:lsdException w:name="Medium List 1 Accent 1" w:uiPriority="65"/>
+    <w:lsdException w:name="Revision" w:semiHidden="1"/>
+    <w:lsdException w:name="List Paragraph" w:uiPriority="34" w:qFormat="1"/>
+    <w:lsdException w:name="Quote" w:uiPriority="29" w:qFormat="1"/>
+    <w:lsdException w:name="Intense Quote" w:uiPriority="30" w:qFormat="1"/>
+    <w:lsdException w:name="Medium List 2 Accent 1" w:uiPriority="66"/>
+    <w:lsdException w:name="Medium Grid 1 Accent 1" w:uiPriority="67"/>
+    <w:lsdException w:name="Medium Grid 2 Accent 1" w:uiPriority="68"/>
+    <w:lsdException w:name="Medium Grid 3 Accent 1" w:uiPriority="69"/>
+    <w:lsdException w:name="Dark List Accent 1" w:uiPriority="70"/>
+    <w:lsdException w:name="Colorful Shading Accent 1" w:uiPriority="71"/>
+    <w:lsdException w:name="Colorful List Accent 1" w:uiPriority="72"/>
+    <w:lsdException w:name="Colorful Grid Accent 1" w:uiPriority="73"/>
+    <w:lsdException w:name="Light Shading Accent 2" w:uiPriority="60"/>
+    <w:lsdException w:name="Light List Accent 2" w:uiPriority="61"/>
+    <w:lsdException w:name="Light Grid Accent 2" w:uiPriority="62"/>
+    <w:lsdException w:name="Medium Shading 1 Accent 2" w:uiPriority="63"/>
+    <w:lsdException w:name="Medium Shading 2 Accent 2" w:uiPriority="64"/>
+    <w:lsdException w:name="Medium List 1 Accent 2" w:uiPriority="65"/>
+    <w:lsdException w:name="Medium List 2 Accent 2" w:uiPriority="66"/>
+    <w:lsdException w:name="Medium Grid 1 Accent 2" w:uiPriority="67"/>
+    <w:lsdException w:name="Medium Grid 2 Accent 2" w:uiPriority="68"/>
+    <w:lsdException w:name="Medium Grid 3 Accent 2" w:uiPriority="69"/>
+    <w:lsdException w:name="Dark List Accent 2" w:uiPriority="70"/>
+    <w:lsdException w:name="Colorful Shading Accent 2" w:uiPriority="71"/>
+    <w:lsdException w:name="Colorful List Accent 2" w:uiPriority="72"/>
+    <w:lsdException w:name="Colorful Grid Accent 2" w:uiPriority="73"/>
+    <w:lsdException w:name="Light Shading Accent 3" w:uiPriority="60"/>
+    <w:lsdException w:name="Light List Accent 3" w:uiPriority="61"/>
+    <w:lsdException w:name="Light Grid Accent 3" w:uiPriority="62"/>
+    <w:lsdException w:name="Medium Shading 1 Accent 3" w:uiPriority="63"/>
+    <w:lsdException w:name="Medium Shading 2 Accent 3" w:uiPriority="64"/>
+    <w:lsdException w:name="Medium List 1 Accent 3" w:uiPriority="65"/>
+    <w:lsdException w:name="Medium List 2 Accent 3" w:uiPriority="66"/>
+    <w:lsdException w:name="Medium Grid 1 Accent 3" w:uiPriority="67"/>
+    <w:lsdException w:name="Medium Grid 2 Accent 3" w:uiPriority="68"/>
+    <w:lsdException w:name="Medium Grid 3 Accent 3" w:uiPriority="69"/>
+    <w:lsdException w:name="Dark List Accent 3" w:uiPriority="70"/>
+    <w:lsdException w:name="Colorful Shading Accent 3" w:uiPriority="71"/>
+    <w:lsdException w:name="Colorful List Accent 3" w:uiPriority="72"/>
+    <w:lsdException w:name="Colorful Grid Accent 3" w:uiPriority="73"/>
+    <w:lsdException w:name="Light Shading Accent 4" w:uiPriority="60"/>
+    <w:lsdException w:name="Light List Accent 4" w:uiPriority="61"/>
+    <w:lsdException w:name="Light Grid Accent 4" w:uiPriority="62"/>
+    <w:lsdException w:name="Medium Shading 1 Accent 4" w:uiPriority="63"/>
+    <w:lsdException w:name="Medium Shading 2 Accent 4" w:uiPriority="64"/>
+    <w:lsdException w:name="Medium List 1 Accent 4" w:uiPriority="65"/>
+    <w:lsdException w:name="Medium List 2 Accent 4" w:uiPriority="66"/>
+    <w:lsdException w:name="Medium Grid 1 Accent 4" w:uiPriority="67"/>
+    <w:lsdException w:name="Medium Grid 2 Accent 4" w:uiPriority="68"/>
+    <w:lsdException w:name="Medium Grid 3 Accent 4" w:uiPriority="69"/>
+    <w:lsdException w:name="Dark List Accent 4" w:uiPriority="70"/>
+    <w:lsdException w:name="Colorful Shading Accent 4" w:uiPriority="71"/>
+    <w:lsdException w:name="Colorful List Accent 4" w:uiPriority="72"/>
+    <w:lsdException w:name="Colorful Grid Accent 4" w:uiPriority="73"/>
+    <w:lsdException w:name="Light Shading Accent 5" w:uiPriority="60"/>
+    <w:lsdException w:name="Light List Accent 5" w:uiPriority="61"/>
+    <w:lsdException w:name="Light Grid Accent 5" w:uiPriority="62"/>
+    <w:lsdException w:name="Medium Shading 1 Accent 5" w:uiPriority="63"/>
+    <w:lsdException w:name="Medium Shading 2 Accent 5" w:uiPriority="64"/>
+    <w:lsdException w:name="Medium List 1 Accent 5" w:uiPriority="65"/>
+    <w:lsdException w:name="Medium List 2 Accent 5" w:uiPriority="66"/>
+    <w:lsdException w:name="Medium Grid 1 Accent 5" w:uiPriority="67"/>
+    <w:lsdException w:name="Medium Grid 2 Accent 5" w:uiPriority="68"/>
+    <w:lsdException w:name="Medium Grid 3 Accent 5" w:uiPriority="69"/>
+    <w:lsdException w:name="Dark List Accent 5" w:uiPriority="70"/>
+    <w:lsdException w:name="Colorful Shading Accent 5" w:uiPriority="71"/>
+    <w:lsdException w:name="Colorful List Accent 5" w:uiPriority="72"/>
+    <w:lsdException w:name="Colorful Grid Accent 5" w:uiPriority="73"/>
+    <w:lsdException w:name="Light Shading Accent 6" w:uiPriority="60"/>
+    <w:lsdException w:name="Light List Accent 6" w:uiPriority="61"/>
+    <w:lsdException w:name="Light Grid Accent 6" w:uiPriority="62"/>
+    <w:lsdException w:name="Medium Shading 1 Accent 6" w:uiPriority="63"/>
+    <w:lsdException w:name="Medium Shading 2 Accent 6" w:uiPriority="64"/>
+    <w:lsdException w:name="Medium List 1 Accent 6" w:uiPriority="65"/>
+    <w:lsdException w:name="Medium List 2 Accent 6" w:uiPriority="66"/>
+    <w:lsdException w:name="Medium Grid 1 Accent 6" w:uiPriority="67"/>
+    <w:lsdException w:name="Medium Grid 2 Accent 6" w:uiPriority="68"/>
+    <w:lsdException w:name="Medium Grid 3 Accent 6" w:uiPriority="69"/>
+    <w:lsdException w:name="Dark List Accent 6" w:uiPriority="70"/>
+    <w:lsdException w:name="Colorful Shading Accent 6" w:uiPriority="71"/>
+    <w:lsdException w:name="Colorful List Accent 6" w:uiPriority="72"/>
+    <w:lsdException w:name="Colorful Grid Accent 6" w:uiPriority="73"/>
+    <w:lsdException w:name="Subtle Emphasis" w:uiPriority="19" w:qFormat="1"/>
+    <w:lsdException w:name="Intense Emphasis" w:uiPriority="21" w:qFormat="1"/>
+    <w:lsdException w:name="Subtle Reference" w:uiPriority="31" w:qFormat="1"/>
+    <w:lsdException w:name="Intense Reference" w:uiPriority="32" w:qFormat="1"/>
+    <w:lsdException w:name="Book Title" w:uiPriority="33" w:qFormat="1"/>
+    <w:lsdException w:name="Bibliography" w:semiHidden="1" w:uiPriority="37" w:unhideWhenUsed="1"/>
+    <w:lsdException w:name="TOC Heading" w:semiHidden="1" w:uiPriority="39" w:unhideWhenUsed="1" w:qFormat="1"/>
+    <w:lsdException w:name="Plain Table 1" w:uiPriority="41"/>
+    <w:lsdException w:name="Plain Table 2" w:uiPriority="42"/>
+    <w:lsdException w:name="Plain Table 3" w:uiPriority="43"/>
+    <w:lsdException w:name="Plain Table 4" w:uiPriority="44"/>
+    <w:lsdException w:name="Plain Table 5" w:uiPriority="45"/>
+    <w:lsdException w:name="Grid Table Light" w:uiPriority="40"/>
+    <w:lsdException w:name="Grid Table 1 Light" w:uiPriority="46"/>
+    <w:lsdException w:name="Grid Table 2" w:uiPriority="47"/>
+    <w:lsdException w:name="Grid Table 3" w:uiPriority="48"/>
+    <w:lsdException w:name="Grid Table 4" w:uiPriority="49"/>
+    <w:lsdException w:name="Grid Table 5 Dark" w:uiPriority="50"/>
+    <w:lsdException w:name="Grid Table 6 Colorful" w:uiPriority="51"/>
+    <w:lsdException w:name="Grid Table 7 Colorful" w:uiPriority="52"/>
+    <w:lsdException w:name="Grid Table 1 Light Accent 1" w:uiPriority="46"/>
+    <w:lsdException w:name="Grid Table 2 Accent 1" w:uiPriority="47"/>
+    <w:lsdException w:name="Grid Table 3 Accent 1" w:uiPriority="48"/>
+    <w:lsdException w:name="Grid Table 4 Accent 1" w:uiPriority="49"/>
+    <w:lsdException w:name="Grid Table 5 Dark Accent 1" w:uiPriority="50"/>
+    <w:lsdException w:name="Grid Table 6 Colorful Accent 1" w:uiPriority="51"/>
+    <w:lsdException w:name="Grid Table 7 Colorful Accent 1" w:uiPriority="52"/>
+    <w:lsdException w:name="Grid Table 1 Light Accent 2" w:uiPriority="46"/>
+    <w:lsdException w:name="Grid Table 2 Accent 2" w:uiPriority="47"/>
+    <w:lsdException w:name="Grid Table 3 Accent 2" w:uiPriority="48"/>
+    <w:lsdException w:name="Grid Table 4 Accent 2" w:uiPriority="49"/>
+    <w:lsdException w:name="Grid Table 5 Dark Accent 2" w:uiPriority="50"/>
+    <w:lsdException w:name="Grid Table 6 Colorful Accent 2" w:uiPriority="51"/>
+    <w:lsdException w:name="Grid Table 7 Colorful Accent 2" w:uiPriority="52"/>
+    <w:lsdException w:name="Grid Table 1 Light Accent 3" w:uiPriority="46"/>
+    <w:lsdException w:name="Grid Table 2 Accent 3" w:uiPriority="47"/>
+    <w:lsdException w:name="Grid Table 3 Accent 3" w:uiPriority="48"/>
+    <w:lsdException w:name="Grid Table 4 Accent 3" w:uiPriority="49"/>
+    <w:lsdException w:name="Grid Table 5 Dark Accent 3" w:uiPriority="50"/>
+    <w:lsdException w:name="Grid Table 6 Colorful Accent 3" w:uiPriority="51"/>
+    <w:lsdException w:name="Grid Table 7 Colorful Accent 3" w:uiPriority="52"/>
+    <w:lsdException w:name="Grid Table 1 Light Accent 4" w:uiPriority="46"/>
+    <w:lsdException w:name="Grid Table 2 Accent 4" w:uiPriority="47"/>
+    <w:lsdException w:name="Grid Table 3 Accent 4" w:uiPriority="48"/>
+    <w:lsdException w:name="Grid Table 4 Accent 4" w:uiPriority="49"/>
+    <w:lsdException w:name="Grid Table 5 Dark Accent 4" w:uiPriority="50"/>
+    <w:lsdException w:name="Grid Table 6 Colorful Accent 4" w:uiPriority="51"/>
+    <w:lsdException w:name="Grid Table 7 Colorful Accent 4" w:uiPriority="52"/>
+    <w:lsdException w:name="Grid Table 1 Light Accent 5" w:uiPriority="46"/>
+    <w:lsdException w:name="Grid Table 2 Accent 5" w:uiPriority="47"/>
+    <w:lsdException w:name="Grid Table 3 Accent 5" w:uiPriority="48"/>
+    <w:lsdException w:name="Grid Table 4 Accent 5" w:uiPriority="49"/>
+    <w:lsdException w:name="Grid Table 5 Dark Accent 5" w:uiPriority="50"/>
+    <w:lsdException w:name="Grid Table 6 Colorful Accent 5" w:uiPriority="51"/>
+    <w:lsdException w:name="Grid Table 7 Colorful Accent 5" w:uiPriority="52"/>
+    <w:lsdException w:name="Grid Table 1 Light Accent 6" w:uiPriority="46"/>
+    <w:lsdException w:name="Grid Table 2 Accent 6" w:uiPriority="47"/>
+    <w:lsdException w:name="Grid Table 3 Accent 6" w:uiPriority="48"/>
+    <w:lsdException w:name="Grid Table 4 Accent 6" w:uiPriority="49"/>
+    <w:lsdException w:name="Grid Table 5 Dark Accent 6" w:uiPriority="50"/>
+    <w:lsdException w:name="Grid Table 6 Colorful Accent 6" w:uiPriority="51"/>
+    <w:lsdException w:name="Grid Table 7 Colorful Accent 6" w:uiPriority="52"/>
+    <w:lsdException w:name="List Table 1 Light" w:uiPriority="46"/>
+    <w:lsdException w:name="List Table 2" w:uiPriority="47"/>
+    <w:lsdException w:name="List Table 3" w:uiPriority="48"/>
+    <w:lsdException w:name="List Table 4" w:uiPriority="49"/>
+    <w:lsdException w:name="List Table 5 Dark" w:uiPriority="50"/>
+    <w:lsdException w:name="List Table 6 Colorful" w:uiPriority="51"/>
+    <w:lsdException w:name="List Table 7 Colorful" w:uiPriority="52"/>
+    <w:lsdException w:name="List Table 1 Light Accent 1" w:uiPriority="46"/>
+    <w:lsdException w:name="List Table 2 Accent 1" w:uiPriority="47"/>
+    <w:lsdException w:name="List Table 3 Accent 1" w:uiPriority="48"/>
+    <w:lsdException w:name="List Table 4 Accent 1" w:uiPriority="49"/>
+    <w:lsdException w:name="List Table 5 Dark Accent 1" w:uiPriority="50"/>
+    <w:lsdException w:name="List Table 6 Colorful Accent 1" w:uiPriority="51"/>
+    <w:lsdException w:name="List Table 7 Colorful Accent 1" w:uiPriority="52"/>
+    <w:lsdException w:name="List Table 1 Light Accent 2" w:uiPriority="46"/>
+    <w:lsdException w:name="List Table 2 Accent 2" w:uiPriority="47"/>
+    <w:lsdException w:name="List Table 3 Accent 2" w:uiPriority="48"/>
+    <w:lsdException w:name="List Table 4 Accent 2" w:uiPriority="49"/>
+    <w:lsdException w:name="List Table 5 Dark Accent 2" w:uiPriority="50"/>
+    <w:lsdException w:name="List Table 6 Colorful Accent 2" w:uiPriority="51"/>
+    <w:lsdException w:name="List Table 7 Colorful Accent 2" w:uiPriority="52"/>
+    <w:lsdException w:name="List Table 1 Light Accent 3" w:uiPriority="46"/>
+    <w:lsdException w:name="List Table 2 Accent 3" w:uiPriority="47"/>
+    <w:lsdException w:name="List Table 3 Accent 3" w:uiPriority="48"/>
+    <w:lsdException w:name="List Table 4 Accent 3" w:uiPriority="49"/>
+    <w:lsdException w:name="List Table 5 Dark Accent 3" w:uiPriority="50"/>
+    <w:lsdException w:name="List Table 6 Colorful Accent 3" w:uiPriority="51"/>
+    <w:lsdException w:name="List Table 7 Colorful Accent 3" w:uiPriority="52"/>
+    <w:lsdException w:name="List Table 1 Light Accent 4" w:uiPriority="46"/>
+    <w:lsdException w:name="List Table 2 Accent 4" w:uiPriority="47"/>
+    <w:lsdException w:name="List Table 3 Accent 4" w:uiPriority="48"/>
+    <w:lsdException w:name="List Table 4 Accent 4" w:uiPriority="49"/>
+    <w:lsdException w:name="List Table 5 Dark Accent 4" w:uiPriority="50"/>
+    <w:lsdException w:name="List Table 6 Colorful Accent 4" w:uiPriority="51"/>
+    <w:lsdException w:name="List Table 7 Colorful Accent 4" w:uiPriority="52"/>
+    <w:lsdException w:name="List Table 1 Light Accent 5" w:uiPriority="46"/>
+    <w:lsdException w:name="List Table 2 Accent 5" w:uiPriority="47"/>
+    <w:lsdException w:name="List Table 3 Accent 5" w:uiPriority="48"/>
+    <w:lsdException w:name="List Table 4 Accent 5" w:uiPriority="49"/>
+    <w:lsdException w:name="List Table 5 Dark Accent 5" w:uiPriority="50"/>
+    <w:lsdException w:name="List Table 6 Colorful Accent 5" w:uiPriority="51"/>
+    <w:lsdException w:name="List Table 7 Colorful Accent 5" w:uiPriority="52"/>
+    <w:lsdException w:name="List Table 1 Light Accent 6" w:uiPriority="46"/>
+    <w:lsdException w:name="List Table 2 Accent 6" w:uiPriority="47"/>
+    <w:lsdException w:name="List Table 3 Accent 6" w:uiPriority="48"/>
+    <w:lsdException w:name="List Table 4 Accent 6" w:uiPriority="49"/>
+    <w:lsdException w:name="List Table 5 Dark Accent 6" w:uiPriority="50"/>
+    <w:lsdException w:name="List Table 6 Colorful Accent 6" w:uiPriority="51"/>
+    <w:lsdException w:name="List Table 7 Colorful Accent 6" w:uiPriority="52"/>
+    <w:lsdException w:name="Mention" w:semiHidden="1" w:unhideWhenUsed="1"/>
+    <w:lsdException w:name="Smart Hyperlink" w:semiHidden="1" w:unhideWhenUsed="1"/>
+    <w:lsdException w:name="Hashtag" w:semiHidden="1" w:unhideWhenUsed="1"/>
+    <w:lsdException w:name="Unresolved Mention" w:semiHidden="1" w:unhideWhenUsed="1"/>
+    <w:lsdException w:name="Smart Link" w:semiHidden="1" w:unhideWhenUsed="1"/>
+  </w:latentStyles>
+  <w:style w:type="paragraph" w:default="1" w:styleId="Normal">
+    <w:name w:val="Normal"/>
+    <w:qFormat/>
+  </w:style>
+  <w:style w:type="character" w:default="1" w:styleId="DefaultParagraphFont">
+    <w:name w:val="Default Paragraph Font"/>
+    <w:uiPriority w:val="1"/>
+    <w:semiHidden/>
+    <w:unhideWhenUsed/>
+  </w:style>
+  <w:style w:type="table" w:default="1" w:styleId="TableNormal">
+    <w:name w:val="Normal Table"/>
+    <w:uiPriority w:val="99"/>
+    <w:semiHidden/>
+    <w:unhideWhenUsed/>
+    <w:tblPr>
+      <w:tblInd w:w="0" w:type="dxa"/>
+      <w:tblCellMar>
+        <w:top w:w="0" w:type="dxa"/>
+        <w:left w:w="108" w:type="dxa"/>
+        <w:bottom w:w="0" w:type="dxa"/>
+        <w:right w:w="108" w:type="dxa"/>
+      </w:tblCellMar>
+    </w:tblPr>
+  </w:style>
+  <w:style w:type="numbering" w:default="1" w:styleId="NoList">
+    <w:name w:val="No List"/>
+    <w:uiPriority w:val="99"/>
+    <w:semiHidden/>
+    <w:unhideWhenUsed/>
+  </w:style>
+  <w:style w:type="paragraph" w:customStyle="1" w:styleId="ACCE97DD298745DCA409E6E350A4E40E">
+    <w:name w:val="ACCE97DD298745DCA409E6E350A4E40E"/>
+    <w:rsid w:val="00917233"/>
+  </w:style>
+  <w:style w:type="paragraph" w:customStyle="1" w:styleId="8F7D96C90580446BBC670679AC26FFCC">
+    <w:name w:val="8F7D96C90580446BBC670679AC26FFCC"/>
+    <w:rsid w:val="00917233"/>
+  </w:style>
+</w:styles>
+</file>
+
+<file path=word/glossary/webSettings.xml><?xml version="1.0" encoding="utf-8"?>
+<w:webSettings xmlns:mc="http://schemas.openxmlformats.org/markup-compatibility/2006" xmlns:r="http://schemas.openxmlformats.org/officeDocument/2006/relationships" xmlns:w="http://schemas.openxmlformats.org/wordprocessingml/2006/main" xmlns:w14="http://schemas.microsoft.com/office/word/2010/wordml" xmlns:w15="http://schemas.microsoft.com/office/word/2012/wordml" xmlns:w16cex="http://schemas.microsoft.com/office/word/2018/wordml/cex" xmlns:w16cid="http://schemas.microsoft.com/office/word/2016/wordml/cid" xmlns:w16="http://schemas.microsoft.com/office/word/2018/wordml" xmlns:w16se="http://schemas.microsoft.com/office/word/2015/wordml/symex" mc:Ignorable="w14 w15 w16se w16cid w16 w16cex">
+  <w:optimizeForBrowser/>
+  <w:allowPNG/>
+</w:webSettings>
 </file>
 
 <file path=word/theme/theme1.xml><?xml version="1.0" encoding="utf-8"?>
@@ -1876,10 +4094,22 @@
 </CoverPageProperties>
 </file>
 
+<file path=customXml/item2.xml><?xml version="1.0" encoding="utf-8"?>
+<b:Sources xmlns:b="http://schemas.openxmlformats.org/officeDocument/2006/bibliography" xmlns="http://schemas.openxmlformats.org/officeDocument/2006/bibliography" SelectedStyle="\APASixthEditionOfficeOnline.xsl" StyleName="APA" Version="6"/>
+</file>
+
 <file path=customXml/itemProps1.xml><?xml version="1.0" encoding="utf-8"?>
 <ds:datastoreItem xmlns:ds="http://schemas.openxmlformats.org/officeDocument/2006/customXml" ds:itemID="{55AF091B-3C7A-41E3-B477-F2FDAA23CFDA}">
   <ds:schemaRefs>
     <ds:schemaRef ds:uri="http://schemas.microsoft.com/office/2006/coverPageProps"/>
   </ds:schemaRefs>
 </ds:datastoreItem>
+</file>
+
+<file path=customXml/itemProps2.xml><?xml version="1.0" encoding="utf-8"?>
+<ds:datastoreItem xmlns:ds="http://schemas.openxmlformats.org/officeDocument/2006/customXml" ds:itemID="{BAF6905A-36E2-4FD0-AA3F-DF5CD94F74CA}">
+  <ds:schemaRefs>
+    <ds:schemaRef ds:uri="http://schemas.openxmlformats.org/officeDocument/2006/bibliography"/>
+  </ds:schemaRefs>
+</ds:datastoreItem>
 </file>
</xml_diff>

<commit_message>
Continued to write report
</commit_message>
<xml_diff>
--- a/Documents - Reports/Portfolio Website Report.docx
+++ b/Documents - Reports/Portfolio Website Report.docx
@@ -20,7 +20,7 @@
             <mc:AlternateContent>
               <mc:Choice Requires="wpg">
                 <w:drawing>
-                  <wp:anchor distT="0" distB="0" distL="114300" distR="114300" simplePos="0" relativeHeight="251662336" behindDoc="0" locked="0" layoutInCell="1" allowOverlap="1" wp14:anchorId="2D0F9C9D" wp14:editId="4AF80EAC">
+                  <wp:anchor distT="0" distB="0" distL="114300" distR="114300" simplePos="0" relativeHeight="251659264" behindDoc="0" locked="0" layoutInCell="1" allowOverlap="1" wp14:anchorId="2D0F9C9D" wp14:editId="2E107A2C">
                     <wp:simplePos x="0" y="0"/>
                     <wp:positionH relativeFrom="page">
                       <wp:align>center</wp:align>
@@ -267,7 +267,7 @@
               </mc:Choice>
               <mc:Fallback>
                 <w:pict>
-                  <v:group w14:anchorId="14CDCED0" id="Group 149" o:spid="_x0000_s1026" style="position:absolute;margin-left:0;margin-top:0;width:8in;height:95.7pt;z-index:251662336;mso-width-percent:941;mso-height-percent:121;mso-top-percent:23;mso-position-horizontal:center;mso-position-horizontal-relative:page;mso-position-vertical-relative:page;mso-width-percent:941;mso-height-percent:121;mso-top-percent:23" coordorigin="" coordsize="73152,12161" o:gfxdata="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">
+                  <v:group w14:anchorId="27A7E209" id="Group 149" o:spid="_x0000_s1026" style="position:absolute;margin-left:0;margin-top:0;width:8in;height:95.7pt;z-index:251659264;mso-width-percent:941;mso-height-percent:121;mso-top-percent:23;mso-position-horizontal:center;mso-position-horizontal-relative:page;mso-position-vertical-relative:page;mso-width-percent:941;mso-height-percent:121;mso-top-percent:23" coordorigin="" coordsize="73152,12161" o:gfxdata="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">
                     <v:shape id="Rectangle 51" o:spid="_x0000_s1027" style="position:absolute;width:73152;height:11303;visibility:visible;mso-wrap-style:square;v-text-anchor:middle" coordsize="7312660,1129665" o:gfxdata="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" path="m,l7312660,r,1129665l3619500,733425,,1091565,,xe" fillcolor="#4472c4 [3204]" stroked="f" strokeweight="1pt">
                       <v:stroke joinstyle="miter"/>
                       <v:path arrowok="t" o:connecttype="custom" o:connectlocs="0,0;7315200,0;7315200,1130373;3620757,733885;0,1092249;0,0" o:connectangles="0,0,0,0,0,0"/>
@@ -288,7 +288,7 @@
             <mc:AlternateContent>
               <mc:Choice Requires="wps">
                 <w:drawing>
-                  <wp:anchor distT="0" distB="0" distL="114300" distR="114300" simplePos="0" relativeHeight="251660288" behindDoc="0" locked="0" layoutInCell="1" allowOverlap="1" wp14:anchorId="2957BBF2" wp14:editId="25D1F620">
+                  <wp:anchor distT="0" distB="0" distL="114300" distR="114300" simplePos="0" relativeHeight="251657216" behindDoc="0" locked="0" layoutInCell="1" allowOverlap="1" wp14:anchorId="2957BBF2" wp14:editId="492BB284">
                     <wp:simplePos x="0" y="0"/>
                     <wp:positionH relativeFrom="page">
                       <wp:align>center</wp:align>
@@ -450,7 +450,7 @@
                     <v:stroke joinstyle="miter"/>
                     <v:path gradientshapeok="t" o:connecttype="rect"/>
                   </v:shapetype>
-                  <v:shape id="Text Box 152" o:spid="_x0000_s1026" type="#_x0000_t202" style="position:absolute;margin-left:0;margin-top:0;width:8in;height:1in;z-index:251660288;visibility:visible;mso-wrap-style:square;mso-width-percent:941;mso-height-percent:92;mso-top-percent:818;mso-wrap-distance-left:9pt;mso-wrap-distance-top:0;mso-wrap-distance-right:9pt;mso-wrap-distance-bottom:0;mso-position-horizontal:center;mso-position-horizontal-relative:page;mso-position-vertical-relative:page;mso-width-percent:941;mso-height-percent:92;mso-top-percent:818;mso-width-relative:page;mso-height-relative:page;v-text-anchor:bottom" o:gfxdata="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" filled="f" stroked="f" strokeweight=".5pt">
+                  <v:shape id="Text Box 152" o:spid="_x0000_s1026" type="#_x0000_t202" style="position:absolute;margin-left:0;margin-top:0;width:8in;height:1in;z-index:251657216;visibility:visible;mso-wrap-style:square;mso-width-percent:941;mso-height-percent:92;mso-top-percent:818;mso-wrap-distance-left:9pt;mso-wrap-distance-top:0;mso-wrap-distance-right:9pt;mso-wrap-distance-bottom:0;mso-position-horizontal:center;mso-position-horizontal-relative:page;mso-position-vertical-relative:page;mso-width-percent:941;mso-height-percent:92;mso-top-percent:818;mso-width-relative:page;mso-height-relative:page;v-text-anchor:bottom" o:gfxdata="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" filled="f" stroked="f" strokeweight=".5pt">
                     <v:textbox inset="126pt,0,54pt,0">
                       <w:txbxContent>
                         <w:sdt>
@@ -548,7 +548,7 @@
             <mc:AlternateContent>
               <mc:Choice Requires="wps">
                 <w:drawing>
-                  <wp:anchor distT="0" distB="0" distL="114300" distR="114300" simplePos="0" relativeHeight="251659264" behindDoc="0" locked="0" layoutInCell="1" allowOverlap="1" wp14:anchorId="584AA623" wp14:editId="04AB689D">
+                  <wp:anchor distT="0" distB="0" distL="114300" distR="114300" simplePos="0" relativeHeight="251656192" behindDoc="0" locked="0" layoutInCell="1" allowOverlap="1" wp14:anchorId="584AA623" wp14:editId="2C6C4533">
                     <wp:simplePos x="0" y="0"/>
                     <wp:positionH relativeFrom="page">
                       <wp:align>center</wp:align>
@@ -712,7 +712,7 @@
               </mc:Choice>
               <mc:Fallback>
                 <w:pict>
-                  <v:shape w14:anchorId="584AA623" id="Text Box 154" o:spid="_x0000_s1027" type="#_x0000_t202" style="position:absolute;margin-left:0;margin-top:0;width:8in;height:286.5pt;z-index:251659264;visibility:visible;mso-wrap-style:square;mso-width-percent:941;mso-height-percent:363;mso-top-percent:300;mso-wrap-distance-left:9pt;mso-wrap-distance-top:0;mso-wrap-distance-right:9pt;mso-wrap-distance-bottom:0;mso-position-horizontal:center;mso-position-horizontal-relative:page;mso-position-vertical-relative:page;mso-width-percent:941;mso-height-percent:363;mso-top-percent:300;mso-width-relative:page;mso-height-relative:page;v-text-anchor:bottom" o:gfxdata="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" filled="f" stroked="f" strokeweight=".5pt">
+                  <v:shape w14:anchorId="584AA623" id="Text Box 154" o:spid="_x0000_s1027" type="#_x0000_t202" style="position:absolute;margin-left:0;margin-top:0;width:8in;height:286.5pt;z-index:251656192;visibility:visible;mso-wrap-style:square;mso-width-percent:941;mso-height-percent:363;mso-top-percent:300;mso-wrap-distance-left:9pt;mso-wrap-distance-top:0;mso-wrap-distance-right:9pt;mso-wrap-distance-bottom:0;mso-position-horizontal:center;mso-position-horizontal-relative:page;mso-position-vertical-relative:page;mso-width-percent:941;mso-height-percent:363;mso-top-percent:300;mso-width-relative:page;mso-height-relative:page;v-text-anchor:bottom" o:gfxdata="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" filled="f" stroked="f" strokeweight=".5pt">
                     <v:textbox inset="126pt,0,54pt,0">
                       <w:txbxContent>
                         <w:p>
@@ -1959,7 +1959,855 @@
       <w:bookmarkEnd w:id="6"/>
       <w:bookmarkEnd w:id="7"/>
     </w:p>
+    <w:p>
+      <w:r>
+        <w:t xml:space="preserve">To start with, there are some </w:t>
+      </w:r>
+      <w:r>
+        <w:t>requirements for how the web pages can be designed from the specification,</w:t>
+      </w:r>
+      <w:r>
+        <w:t xml:space="preserve"> with it</w:t>
+      </w:r>
+      <w:r>
+        <w:t xml:space="preserve"> </w:t>
+      </w:r>
+      <w:r>
+        <w:t>stating</w:t>
+      </w:r>
+      <w:r>
+        <w:t xml:space="preserve"> </w:t>
+      </w:r>
+      <w:r>
+        <w:t>that all the pages of the website feature a consistent header and footer</w:t>
+      </w:r>
+      <w:r>
+        <w:t xml:space="preserve"> to create a uniform look amongst them. </w:t>
+      </w:r>
+      <w:r>
+        <w:t xml:space="preserve">Along with this </w:t>
+      </w:r>
+      <w:r>
+        <w:t>an interactive menubar is also requested as a part of the web pages that make up the website</w:t>
+      </w:r>
+      <w:r>
+        <w:t xml:space="preserve"> to give at least some form of user interaction with the pages</w:t>
+      </w:r>
+      <w:r>
+        <w:t>, even when none is required for a page to fulfil its purpose.</w:t>
+      </w:r>
+      <w:r>
+        <w:t xml:space="preserve"> Below you will see </w:t>
+      </w:r>
+      <w:r>
+        <w:t>examples of both these requirements being fulfilled.</w:t>
+      </w:r>
+    </w:p>
+    <w:p>
+      <w:r>
+        <w:t>Header and footer:</w:t>
+      </w:r>
+    </w:p>
+    <w:p>
+      <w:r>
+        <w:rPr>
+          <w:noProof/>
+        </w:rPr>
+        <mc:AlternateContent>
+          <mc:Choice Requires="wpg">
+            <w:drawing>
+              <wp:anchor distT="0" distB="0" distL="114300" distR="114300" simplePos="0" relativeHeight="251678720" behindDoc="0" locked="0" layoutInCell="1" allowOverlap="1" wp14:anchorId="33E96F28" wp14:editId="7B267561">
+                <wp:simplePos x="0" y="0"/>
+                <wp:positionH relativeFrom="margin">
+                  <wp:align>center</wp:align>
+                </wp:positionH>
+                <wp:positionV relativeFrom="paragraph">
+                  <wp:posOffset>123470</wp:posOffset>
+                </wp:positionV>
+                <wp:extent cx="7298151" cy="1667739"/>
+                <wp:effectExtent l="0" t="0" r="0" b="27940"/>
+                <wp:wrapNone/>
+                <wp:docPr id="17" name="Group 17"/>
+                <wp:cNvGraphicFramePr/>
+                <a:graphic xmlns:a="http://schemas.openxmlformats.org/drawingml/2006/main">
+                  <a:graphicData uri="http://schemas.microsoft.com/office/word/2010/wordprocessingGroup">
+                    <wpg:wgp>
+                      <wpg:cNvGrpSpPr/>
+                      <wpg:grpSpPr>
+                        <a:xfrm>
+                          <a:off x="0" y="0"/>
+                          <a:ext cx="7298151" cy="1667739"/>
+                          <a:chOff x="0" y="0"/>
+                          <a:chExt cx="7298151" cy="1667739"/>
+                        </a:xfrm>
+                      </wpg:grpSpPr>
+                      <pic:pic xmlns:pic="http://schemas.openxmlformats.org/drawingml/2006/picture">
+                        <pic:nvPicPr>
+                          <pic:cNvPr id="1" name="Picture 1"/>
+                          <pic:cNvPicPr>
+                            <a:picLocks noChangeAspect="1"/>
+                          </pic:cNvPicPr>
+                        </pic:nvPicPr>
+                        <pic:blipFill>
+                          <a:blip r:embed="rId11" cstate="print">
+                            <a:extLst>
+                              <a:ext uri="{28A0092B-C50C-407E-A947-70E740481C1C}">
+                                <a14:useLocalDpi xmlns:a14="http://schemas.microsoft.com/office/drawing/2010/main" val="0"/>
+                              </a:ext>
+                            </a:extLst>
+                          </a:blip>
+                          <a:stretch>
+                            <a:fillRect/>
+                          </a:stretch>
+                        </pic:blipFill>
+                        <pic:spPr>
+                          <a:xfrm>
+                            <a:off x="0" y="13001"/>
+                            <a:ext cx="3056890" cy="1567180"/>
+                          </a:xfrm>
+                          <a:prstGeom prst="rect">
+                            <a:avLst/>
+                          </a:prstGeom>
+                        </pic:spPr>
+                      </pic:pic>
+                      <pic:pic xmlns:pic="http://schemas.openxmlformats.org/drawingml/2006/picture">
+                        <pic:nvPicPr>
+                          <pic:cNvPr id="3" name="Picture 3" descr="A screenshot of a computer&#10;&#10;Description automatically generated"/>
+                          <pic:cNvPicPr>
+                            <a:picLocks noChangeAspect="1"/>
+                          </pic:cNvPicPr>
+                        </pic:nvPicPr>
+                        <pic:blipFill>
+                          <a:blip r:embed="rId12" cstate="print">
+                            <a:extLst>
+                              <a:ext uri="{28A0092B-C50C-407E-A947-70E740481C1C}">
+                                <a14:useLocalDpi xmlns:a14="http://schemas.microsoft.com/office/drawing/2010/main" val="0"/>
+                              </a:ext>
+                            </a:extLst>
+                          </a:blip>
+                          <a:stretch>
+                            <a:fillRect/>
+                          </a:stretch>
+                        </pic:blipFill>
+                        <pic:spPr>
+                          <a:xfrm>
+                            <a:off x="4246976" y="0"/>
+                            <a:ext cx="3051175" cy="1566545"/>
+                          </a:xfrm>
+                          <a:prstGeom prst="rect">
+                            <a:avLst/>
+                          </a:prstGeom>
+                        </pic:spPr>
+                      </pic:pic>
+                      <wpg:grpSp>
+                        <wpg:cNvPr id="16" name="Group 16"/>
+                        <wpg:cNvGrpSpPr/>
+                        <wpg:grpSpPr>
+                          <a:xfrm>
+                            <a:off x="320690" y="17335"/>
+                            <a:ext cx="6674673" cy="320958"/>
+                            <a:chOff x="0" y="0"/>
+                            <a:chExt cx="6674673" cy="320958"/>
+                          </a:xfrm>
+                        </wpg:grpSpPr>
+                        <wps:wsp>
+                          <wps:cNvPr id="4" name="Rectangle 4"/>
+                          <wps:cNvSpPr/>
+                          <wps:spPr>
+                            <a:xfrm>
+                              <a:off x="0" y="17334"/>
+                              <a:ext cx="2453699" cy="303624"/>
+                            </a:xfrm>
+                            <a:prstGeom prst="rect">
+                              <a:avLst/>
+                            </a:prstGeom>
+                            <a:noFill/>
+                            <a:ln>
+                              <a:solidFill>
+                                <a:srgbClr val="FF0000"/>
+                              </a:solidFill>
+                            </a:ln>
+                          </wps:spPr>
+                          <wps:style>
+                            <a:lnRef idx="2">
+                              <a:schemeClr val="accent1">
+                                <a:shade val="50000"/>
+                              </a:schemeClr>
+                            </a:lnRef>
+                            <a:fillRef idx="1">
+                              <a:schemeClr val="accent1"/>
+                            </a:fillRef>
+                            <a:effectRef idx="0">
+                              <a:schemeClr val="accent1"/>
+                            </a:effectRef>
+                            <a:fontRef idx="minor">
+                              <a:schemeClr val="lt1"/>
+                            </a:fontRef>
+                          </wps:style>
+                          <wps:bodyPr rot="0" spcFirstLastPara="0" vertOverflow="overflow" horzOverflow="overflow" vert="horz" wrap="square" lIns="91440" tIns="45720" rIns="91440" bIns="45720" numCol="1" spcCol="0" rtlCol="0" fromWordArt="0" anchor="ctr" anchorCtr="0" forceAA="0" compatLnSpc="1">
+                            <a:prstTxWarp prst="textNoShape">
+                              <a:avLst/>
+                            </a:prstTxWarp>
+                            <a:noAutofit/>
+                          </wps:bodyPr>
+                        </wps:wsp>
+                        <wps:wsp>
+                          <wps:cNvPr id="5" name="Rectangle 5"/>
+                          <wps:cNvSpPr/>
+                          <wps:spPr>
+                            <a:xfrm>
+                              <a:off x="4220974" y="0"/>
+                              <a:ext cx="2453699" cy="303624"/>
+                            </a:xfrm>
+                            <a:prstGeom prst="rect">
+                              <a:avLst/>
+                            </a:prstGeom>
+                            <a:noFill/>
+                            <a:ln>
+                              <a:solidFill>
+                                <a:srgbClr val="FF0000"/>
+                              </a:solidFill>
+                            </a:ln>
+                          </wps:spPr>
+                          <wps:style>
+                            <a:lnRef idx="2">
+                              <a:schemeClr val="accent1">
+                                <a:shade val="50000"/>
+                              </a:schemeClr>
+                            </a:lnRef>
+                            <a:fillRef idx="1">
+                              <a:schemeClr val="accent1"/>
+                            </a:fillRef>
+                            <a:effectRef idx="0">
+                              <a:schemeClr val="accent1"/>
+                            </a:effectRef>
+                            <a:fontRef idx="minor">
+                              <a:schemeClr val="lt1"/>
+                            </a:fontRef>
+                          </wps:style>
+                          <wps:bodyPr rot="0" spcFirstLastPara="0" vertOverflow="overflow" horzOverflow="overflow" vert="horz" wrap="square" lIns="91440" tIns="45720" rIns="91440" bIns="45720" numCol="1" spcCol="0" rtlCol="0" fromWordArt="0" anchor="ctr" anchorCtr="0" forceAA="0" compatLnSpc="1">
+                            <a:prstTxWarp prst="textNoShape">
+                              <a:avLst/>
+                            </a:prstTxWarp>
+                            <a:noAutofit/>
+                          </wps:bodyPr>
+                        </wps:wsp>
+                        <wps:wsp>
+                          <wps:cNvPr id="9" name="Text Box 9"/>
+                          <wps:cNvSpPr txBox="1"/>
+                          <wps:spPr>
+                            <a:xfrm>
+                              <a:off x="3011886" y="34669"/>
+                              <a:ext cx="610777" cy="268225"/>
+                            </a:xfrm>
+                            <a:prstGeom prst="rect">
+                              <a:avLst/>
+                            </a:prstGeom>
+                            <a:solidFill>
+                              <a:schemeClr val="lt1"/>
+                            </a:solidFill>
+                            <a:ln w="6350">
+                              <a:solidFill>
+                                <a:srgbClr val="FF0000"/>
+                              </a:solidFill>
+                            </a:ln>
+                          </wps:spPr>
+                          <wps:txbx>
+                            <w:txbxContent>
+                              <w:p>
+                                <w:r>
+                                  <w:t>Header</w:t>
+                                </w:r>
+                              </w:p>
+                            </w:txbxContent>
+                          </wps:txbx>
+                          <wps:bodyPr rot="0" spcFirstLastPara="0" vertOverflow="overflow" horzOverflow="overflow" vert="horz" wrap="square" lIns="91440" tIns="45720" rIns="91440" bIns="45720" numCol="1" spcCol="0" rtlCol="0" fromWordArt="0" anchor="t" anchorCtr="0" forceAA="0" compatLnSpc="1">
+                            <a:prstTxWarp prst="textNoShape">
+                              <a:avLst/>
+                            </a:prstTxWarp>
+                            <a:noAutofit/>
+                          </wps:bodyPr>
+                        </wps:wsp>
+                        <wps:wsp>
+                          <wps:cNvPr id="11" name="Straight Arrow Connector 11"/>
+                          <wps:cNvCnPr/>
+                          <wps:spPr>
+                            <a:xfrm flipH="1">
+                              <a:off x="2451943" y="158539"/>
+                              <a:ext cx="557878" cy="0"/>
+                            </a:xfrm>
+                            <a:prstGeom prst="straightConnector1">
+                              <a:avLst/>
+                            </a:prstGeom>
+                            <a:ln>
+                              <a:solidFill>
+                                <a:srgbClr val="FF0000"/>
+                              </a:solidFill>
+                              <a:tailEnd type="triangle"/>
+                            </a:ln>
+                          </wps:spPr>
+                          <wps:style>
+                            <a:lnRef idx="1">
+                              <a:schemeClr val="accent1"/>
+                            </a:lnRef>
+                            <a:fillRef idx="0">
+                              <a:schemeClr val="accent1"/>
+                            </a:fillRef>
+                            <a:effectRef idx="0">
+                              <a:schemeClr val="accent1"/>
+                            </a:effectRef>
+                            <a:fontRef idx="minor">
+                              <a:schemeClr val="tx1"/>
+                            </a:fontRef>
+                          </wps:style>
+                          <wps:bodyPr/>
+                        </wps:wsp>
+                        <wps:wsp>
+                          <wps:cNvPr id="12" name="Straight Arrow Connector 12"/>
+                          <wps:cNvCnPr/>
+                          <wps:spPr>
+                            <a:xfrm>
+                              <a:off x="3627264" y="158539"/>
+                              <a:ext cx="586302" cy="0"/>
+                            </a:xfrm>
+                            <a:prstGeom prst="straightConnector1">
+                              <a:avLst/>
+                            </a:prstGeom>
+                            <a:ln>
+                              <a:solidFill>
+                                <a:srgbClr val="FF0000"/>
+                              </a:solidFill>
+                              <a:tailEnd type="triangle"/>
+                            </a:ln>
+                          </wps:spPr>
+                          <wps:style>
+                            <a:lnRef idx="1">
+                              <a:schemeClr val="accent1"/>
+                            </a:lnRef>
+                            <a:fillRef idx="0">
+                              <a:schemeClr val="accent1"/>
+                            </a:fillRef>
+                            <a:effectRef idx="0">
+                              <a:schemeClr val="accent1"/>
+                            </a:effectRef>
+                            <a:fontRef idx="minor">
+                              <a:schemeClr val="tx1"/>
+                            </a:fontRef>
+                          </wps:style>
+                          <wps:bodyPr/>
+                        </wps:wsp>
+                      </wpg:grpSp>
+                      <wpg:grpSp>
+                        <wpg:cNvPr id="15" name="Group 15"/>
+                        <wpg:cNvGrpSpPr/>
+                        <wpg:grpSpPr>
+                          <a:xfrm>
+                            <a:off x="121342" y="1399769"/>
+                            <a:ext cx="7085950" cy="267970"/>
+                            <a:chOff x="0" y="0"/>
+                            <a:chExt cx="7085950" cy="267970"/>
+                          </a:xfrm>
+                        </wpg:grpSpPr>
+                        <wps:wsp>
+                          <wps:cNvPr id="6" name="Rectangle 6"/>
+                          <wps:cNvSpPr/>
+                          <wps:spPr>
+                            <a:xfrm>
+                              <a:off x="4251310" y="56337"/>
+                              <a:ext cx="2834640" cy="130175"/>
+                            </a:xfrm>
+                            <a:prstGeom prst="rect">
+                              <a:avLst/>
+                            </a:prstGeom>
+                            <a:noFill/>
+                            <a:ln>
+                              <a:solidFill>
+                                <a:srgbClr val="FF0000"/>
+                              </a:solidFill>
+                            </a:ln>
+                          </wps:spPr>
+                          <wps:style>
+                            <a:lnRef idx="2">
+                              <a:schemeClr val="accent1">
+                                <a:shade val="50000"/>
+                              </a:schemeClr>
+                            </a:lnRef>
+                            <a:fillRef idx="1">
+                              <a:schemeClr val="accent1"/>
+                            </a:fillRef>
+                            <a:effectRef idx="0">
+                              <a:schemeClr val="accent1"/>
+                            </a:effectRef>
+                            <a:fontRef idx="minor">
+                              <a:schemeClr val="lt1"/>
+                            </a:fontRef>
+                          </wps:style>
+                          <wps:bodyPr rot="0" spcFirstLastPara="0" vertOverflow="overflow" horzOverflow="overflow" vert="horz" wrap="square" lIns="91440" tIns="45720" rIns="91440" bIns="45720" numCol="1" spcCol="0" rtlCol="0" fromWordArt="0" anchor="ctr" anchorCtr="0" forceAA="0" compatLnSpc="1">
+                            <a:prstTxWarp prst="textNoShape">
+                              <a:avLst/>
+                            </a:prstTxWarp>
+                            <a:noAutofit/>
+                          </wps:bodyPr>
+                        </wps:wsp>
+                        <wps:wsp>
+                          <wps:cNvPr id="8" name="Rectangle 8"/>
+                          <wps:cNvSpPr/>
+                          <wps:spPr>
+                            <a:xfrm>
+                              <a:off x="0" y="78005"/>
+                              <a:ext cx="2834640" cy="130175"/>
+                            </a:xfrm>
+                            <a:prstGeom prst="rect">
+                              <a:avLst/>
+                            </a:prstGeom>
+                            <a:noFill/>
+                            <a:ln>
+                              <a:solidFill>
+                                <a:srgbClr val="FF0000"/>
+                              </a:solidFill>
+                            </a:ln>
+                          </wps:spPr>
+                          <wps:style>
+                            <a:lnRef idx="2">
+                              <a:schemeClr val="accent1">
+                                <a:shade val="50000"/>
+                              </a:schemeClr>
+                            </a:lnRef>
+                            <a:fillRef idx="1">
+                              <a:schemeClr val="accent1"/>
+                            </a:fillRef>
+                            <a:effectRef idx="0">
+                              <a:schemeClr val="accent1"/>
+                            </a:effectRef>
+                            <a:fontRef idx="minor">
+                              <a:schemeClr val="lt1"/>
+                            </a:fontRef>
+                          </wps:style>
+                          <wps:bodyPr rot="0" spcFirstLastPara="0" vertOverflow="overflow" horzOverflow="overflow" vert="horz" wrap="square" lIns="91440" tIns="45720" rIns="91440" bIns="45720" numCol="1" spcCol="0" rtlCol="0" fromWordArt="0" anchor="ctr" anchorCtr="0" forceAA="0" compatLnSpc="1">
+                            <a:prstTxWarp prst="textNoShape">
+                              <a:avLst/>
+                            </a:prstTxWarp>
+                            <a:noAutofit/>
+                          </wps:bodyPr>
+                        </wps:wsp>
+                        <wps:wsp>
+                          <wps:cNvPr id="10" name="Text Box 10"/>
+                          <wps:cNvSpPr txBox="1"/>
+                          <wps:spPr>
+                            <a:xfrm>
+                              <a:off x="3232902" y="0"/>
+                              <a:ext cx="582295" cy="267970"/>
+                            </a:xfrm>
+                            <a:prstGeom prst="rect">
+                              <a:avLst/>
+                            </a:prstGeom>
+                            <a:solidFill>
+                              <a:schemeClr val="lt1"/>
+                            </a:solidFill>
+                            <a:ln w="6350">
+                              <a:solidFill>
+                                <a:srgbClr val="FF0000"/>
+                              </a:solidFill>
+                            </a:ln>
+                          </wps:spPr>
+                          <wps:txbx>
+                            <w:txbxContent>
+                              <w:p>
+                                <w:r>
+                                  <w:t>Footer</w:t>
+                                </w:r>
+                              </w:p>
+                            </w:txbxContent>
+                          </wps:txbx>
+                          <wps:bodyPr rot="0" spcFirstLastPara="0" vertOverflow="overflow" horzOverflow="overflow" vert="horz" wrap="square" lIns="91440" tIns="45720" rIns="91440" bIns="45720" numCol="1" spcCol="0" rtlCol="0" fromWordArt="0" anchor="t" anchorCtr="0" forceAA="0" compatLnSpc="1">
+                            <a:prstTxWarp prst="textNoShape">
+                              <a:avLst/>
+                            </a:prstTxWarp>
+                            <a:noAutofit/>
+                          </wps:bodyPr>
+                        </wps:wsp>
+                        <wps:wsp>
+                          <wps:cNvPr id="13" name="Straight Arrow Connector 13"/>
+                          <wps:cNvCnPr/>
+                          <wps:spPr>
+                            <a:xfrm flipH="1">
+                              <a:off x="2833304" y="132537"/>
+                              <a:ext cx="398780" cy="0"/>
+                            </a:xfrm>
+                            <a:prstGeom prst="straightConnector1">
+                              <a:avLst/>
+                            </a:prstGeom>
+                            <a:ln>
+                              <a:solidFill>
+                                <a:srgbClr val="FF0000"/>
+                              </a:solidFill>
+                              <a:tailEnd type="triangle"/>
+                            </a:ln>
+                          </wps:spPr>
+                          <wps:style>
+                            <a:lnRef idx="1">
+                              <a:schemeClr val="accent1"/>
+                            </a:lnRef>
+                            <a:fillRef idx="0">
+                              <a:schemeClr val="accent1"/>
+                            </a:fillRef>
+                            <a:effectRef idx="0">
+                              <a:schemeClr val="accent1"/>
+                            </a:effectRef>
+                            <a:fontRef idx="minor">
+                              <a:schemeClr val="tx1"/>
+                            </a:fontRef>
+                          </wps:style>
+                          <wps:bodyPr/>
+                        </wps:wsp>
+                        <wps:wsp>
+                          <wps:cNvPr id="14" name="Straight Arrow Connector 14"/>
+                          <wps:cNvCnPr/>
+                          <wps:spPr>
+                            <a:xfrm>
+                              <a:off x="3817945" y="123870"/>
+                              <a:ext cx="433705" cy="0"/>
+                            </a:xfrm>
+                            <a:prstGeom prst="straightConnector1">
+                              <a:avLst/>
+                            </a:prstGeom>
+                            <a:ln>
+                              <a:solidFill>
+                                <a:srgbClr val="FF0000"/>
+                              </a:solidFill>
+                              <a:tailEnd type="triangle"/>
+                            </a:ln>
+                          </wps:spPr>
+                          <wps:style>
+                            <a:lnRef idx="1">
+                              <a:schemeClr val="accent1"/>
+                            </a:lnRef>
+                            <a:fillRef idx="0">
+                              <a:schemeClr val="accent1"/>
+                            </a:fillRef>
+                            <a:effectRef idx="0">
+                              <a:schemeClr val="accent1"/>
+                            </a:effectRef>
+                            <a:fontRef idx="minor">
+                              <a:schemeClr val="tx1"/>
+                            </a:fontRef>
+                          </wps:style>
+                          <wps:bodyPr/>
+                        </wps:wsp>
+                      </wpg:grpSp>
+                    </wpg:wgp>
+                  </a:graphicData>
+                </a:graphic>
+              </wp:anchor>
+            </w:drawing>
+          </mc:Choice>
+          <mc:Fallback>
+            <w:pict>
+              <v:group w14:anchorId="33E96F28" id="Group 17" o:spid="_x0000_s1028" style="position:absolute;margin-left:0;margin-top:9.7pt;width:574.65pt;height:131.3pt;z-index:251678720;mso-position-horizontal:center;mso-position-horizontal-relative:margin" coordsize="72981,16677" o:gfxdata="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">
+                <v:shapetype id="_x0000_t75" coordsize="21600,21600" o:spt="75" o:preferrelative="t" path="m@4@5l@4@11@9@11@9@5xe" filled="f" stroked="f">
+                  <v:stroke joinstyle="miter"/>
+                  <v:formulas>
+                    <v:f eqn="if lineDrawn pixelLineWidth 0"/>
+                    <v:f eqn="sum @0 1 0"/>
+                    <v:f eqn="sum 0 0 @1"/>
+                    <v:f eqn="prod @2 1 2"/>
+                    <v:f eqn="prod @3 21600 pixelWidth"/>
+                    <v:f eqn="prod @3 21600 pixelHeight"/>
+                    <v:f eqn="sum @0 0 1"/>
+                    <v:f eqn="prod @6 1 2"/>
+                    <v:f eqn="prod @7 21600 pixelWidth"/>
+                    <v:f eqn="sum @8 21600 0"/>
+                    <v:f eqn="prod @7 21600 pixelHeight"/>
+                    <v:f eqn="sum @10 21600 0"/>
+                  </v:formulas>
+                  <v:path o:extrusionok="f" gradientshapeok="t" o:connecttype="rect"/>
+                  <o:lock v:ext="edit" aspectratio="t"/>
+                </v:shapetype>
+                <v:shape id="Picture 1" o:spid="_x0000_s1029" type="#_x0000_t75" style="position:absolute;top:130;width:30568;height:15671;visibility:visible;mso-wrap-style:square" o:gfxdata="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">
+                  <v:imagedata r:id="rId13" o:title=""/>
+                </v:shape>
+                <v:shape id="Picture 3" o:spid="_x0000_s1030" type="#_x0000_t75" alt="A screenshot of a computer&#10;&#10;Description automatically generated" style="position:absolute;left:42469;width:30512;height:15665;visibility:visible;mso-wrap-style:square" o:gfxdata="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">
+                  <v:imagedata r:id="rId14" o:title="A screenshot of a computer&#10;&#10;Description automatically generated"/>
+                </v:shape>
+                <v:group id="Group 16" o:spid="_x0000_s1031" style="position:absolute;left:3206;top:173;width:66747;height:3209" coordsize="66746,3209" o:gfxdata="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">
+                  <v:rect id="Rectangle 4" o:spid="_x0000_s1032" style="position:absolute;top:173;width:24536;height:3036;visibility:visible;mso-wrap-style:square;v-text-anchor:middle" o:gfxdata="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" filled="f" strokecolor="red" strokeweight="1pt"/>
+                  <v:rect id="Rectangle 5" o:spid="_x0000_s1033" style="position:absolute;left:42209;width:24537;height:3036;visibility:visible;mso-wrap-style:square;v-text-anchor:middle" o:gfxdata="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" filled="f" strokecolor="red" strokeweight="1pt"/>
+                  <v:shape id="Text Box 9" o:spid="_x0000_s1034" type="#_x0000_t202" style="position:absolute;left:30118;top:346;width:6108;height:2682;visibility:visible;mso-wrap-style:square;v-text-anchor:top" o:gfxdata="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" fillcolor="white [3201]" strokecolor="red" strokeweight=".5pt">
+                    <v:textbox>
+                      <w:txbxContent>
+                        <w:p>
+                          <w:r>
+                            <w:t>Header</w:t>
+                          </w:r>
+                        </w:p>
+                      </w:txbxContent>
+                    </v:textbox>
+                  </v:shape>
+                  <v:shapetype id="_x0000_t32" coordsize="21600,21600" o:spt="32" o:oned="t" path="m,l21600,21600e" filled="f">
+                    <v:path arrowok="t" fillok="f" o:connecttype="none"/>
+                    <o:lock v:ext="edit" shapetype="t"/>
+                  </v:shapetype>
+                  <v:shape id="Straight Arrow Connector 11" o:spid="_x0000_s1035" type="#_x0000_t32" style="position:absolute;left:24519;top:1585;width:5579;height:0;flip:x;visibility:visible;mso-wrap-style:square" o:connectortype="straight" o:gfxdata="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" strokecolor="red" strokeweight=".5pt">
+                    <v:stroke endarrow="block" joinstyle="miter"/>
+                  </v:shape>
+                  <v:shape id="Straight Arrow Connector 12" o:spid="_x0000_s1036" type="#_x0000_t32" style="position:absolute;left:36272;top:1585;width:5863;height:0;visibility:visible;mso-wrap-style:square" o:connectortype="straight" o:gfxdata="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" strokecolor="red" strokeweight=".5pt">
+                    <v:stroke endarrow="block" joinstyle="miter"/>
+                  </v:shape>
+                </v:group>
+                <v:group id="Group 15" o:spid="_x0000_s1037" style="position:absolute;left:1213;top:13997;width:70859;height:2680" coordsize="70859,2679" o:gfxdata="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">
+                  <v:rect id="Rectangle 6" o:spid="_x0000_s1038" style="position:absolute;left:42513;top:563;width:28346;height:1302;visibility:visible;mso-wrap-style:square;v-text-anchor:middle" o:gfxdata="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" filled="f" strokecolor="red" strokeweight="1pt"/>
+                  <v:rect id="Rectangle 8" o:spid="_x0000_s1039" style="position:absolute;top:780;width:28346;height:1301;visibility:visible;mso-wrap-style:square;v-text-anchor:middle" o:gfxdata="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" filled="f" strokecolor="red" strokeweight="1pt"/>
+                  <v:shape id="Text Box 10" o:spid="_x0000_s1040" type="#_x0000_t202" style="position:absolute;left:32329;width:5822;height:2679;visibility:visible;mso-wrap-style:square;v-text-anchor:top" o:gfxdata="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" fillcolor="white [3201]" strokecolor="red" strokeweight=".5pt">
+                    <v:textbox>
+                      <w:txbxContent>
+                        <w:p>
+                          <w:r>
+                            <w:t>Footer</w:t>
+                          </w:r>
+                        </w:p>
+                      </w:txbxContent>
+                    </v:textbox>
+                  </v:shape>
+                  <v:shape id="Straight Arrow Connector 13" o:spid="_x0000_s1041" type="#_x0000_t32" style="position:absolute;left:28333;top:1325;width:3987;height:0;flip:x;visibility:visible;mso-wrap-style:square" o:connectortype="straight" o:gfxdata="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" strokecolor="red" strokeweight=".5pt">
+                    <v:stroke endarrow="block" joinstyle="miter"/>
+                  </v:shape>
+                  <v:shape id="Straight Arrow Connector 14" o:spid="_x0000_s1042" type="#_x0000_t32" style="position:absolute;left:38179;top:1238;width:4337;height:0;visibility:visible;mso-wrap-style:square" o:connectortype="straight" o:gfxdata="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" strokecolor="red" strokeweight=".5pt">
+                    <v:stroke endarrow="block" joinstyle="miter"/>
+                  </v:shape>
+                </v:group>
+                <w10:wrap anchorx="margin"/>
+              </v:group>
+            </w:pict>
+          </mc:Fallback>
+        </mc:AlternateContent>
+      </w:r>
+    </w:p>
     <w:p/>
+    <w:p/>
+    <w:p/>
+    <w:p/>
+    <w:p/>
+    <w:p/>
+    <w:p/>
+    <w:p>
+      <w:r>
+        <w:lastRenderedPageBreak/>
+        <w:t>Interactive Menubar:</w:t>
+      </w:r>
+    </w:p>
+    <w:p>
+      <w:r>
+        <w:rPr>
+          <w:noProof/>
+        </w:rPr>
+        <mc:AlternateContent>
+          <mc:Choice Requires="wps">
+            <w:drawing>
+              <wp:anchor distT="0" distB="0" distL="114300" distR="114300" simplePos="0" relativeHeight="251679744" behindDoc="0" locked="0" layoutInCell="1" allowOverlap="1" wp14:anchorId="205C80E0" wp14:editId="3FFB189E">
+                <wp:simplePos x="0" y="0"/>
+                <wp:positionH relativeFrom="column">
+                  <wp:posOffset>8667</wp:posOffset>
+                </wp:positionH>
+                <wp:positionV relativeFrom="paragraph">
+                  <wp:posOffset>221287</wp:posOffset>
+                </wp:positionV>
+                <wp:extent cx="5677081" cy="407363"/>
+                <wp:effectExtent l="0" t="0" r="19050" b="12065"/>
+                <wp:wrapNone/>
+                <wp:docPr id="19" name="Rectangle 19"/>
+                <wp:cNvGraphicFramePr/>
+                <a:graphic xmlns:a="http://schemas.openxmlformats.org/drawingml/2006/main">
+                  <a:graphicData uri="http://schemas.microsoft.com/office/word/2010/wordprocessingShape">
+                    <wps:wsp>
+                      <wps:cNvSpPr/>
+                      <wps:spPr>
+                        <a:xfrm>
+                          <a:off x="0" y="0"/>
+                          <a:ext cx="5677081" cy="407363"/>
+                        </a:xfrm>
+                        <a:prstGeom prst="rect">
+                          <a:avLst/>
+                        </a:prstGeom>
+                        <a:noFill/>
+                        <a:ln>
+                          <a:solidFill>
+                            <a:srgbClr val="FF0000"/>
+                          </a:solidFill>
+                        </a:ln>
+                      </wps:spPr>
+                      <wps:style>
+                        <a:lnRef idx="2">
+                          <a:schemeClr val="accent1">
+                            <a:shade val="50000"/>
+                          </a:schemeClr>
+                        </a:lnRef>
+                        <a:fillRef idx="1">
+                          <a:schemeClr val="accent1"/>
+                        </a:fillRef>
+                        <a:effectRef idx="0">
+                          <a:schemeClr val="accent1"/>
+                        </a:effectRef>
+                        <a:fontRef idx="minor">
+                          <a:schemeClr val="lt1"/>
+                        </a:fontRef>
+                      </wps:style>
+                      <wps:bodyPr rot="0" spcFirstLastPara="0" vertOverflow="overflow" horzOverflow="overflow" vert="horz" wrap="square" lIns="91440" tIns="45720" rIns="91440" bIns="45720" numCol="1" spcCol="0" rtlCol="0" fromWordArt="0" anchor="ctr" anchorCtr="0" forceAA="0" compatLnSpc="1">
+                        <a:prstTxWarp prst="textNoShape">
+                          <a:avLst/>
+                        </a:prstTxWarp>
+                        <a:noAutofit/>
+                      </wps:bodyPr>
+                    </wps:wsp>
+                  </a:graphicData>
+                </a:graphic>
+              </wp:anchor>
+            </w:drawing>
+          </mc:Choice>
+          <mc:Fallback>
+            <w:pict>
+              <v:rect w14:anchorId="60602532" id="Rectangle 19" o:spid="_x0000_s1026" style="position:absolute;margin-left:.7pt;margin-top:17.4pt;width:447pt;height:32.1pt;z-index:251679744;visibility:visible;mso-wrap-style:square;mso-wrap-distance-left:9pt;mso-wrap-distance-top:0;mso-wrap-distance-right:9pt;mso-wrap-distance-bottom:0;mso-position-horizontal:absolute;mso-position-horizontal-relative:text;mso-position-vertical:absolute;mso-position-vertical-relative:text;v-text-anchor:middle" o:gfxdata="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" filled="f" strokecolor="red" strokeweight="1pt"/>
+            </w:pict>
+          </mc:Fallback>
+        </mc:AlternateContent>
+      </w:r>
+      <w:r>
+        <w:rPr>
+          <w:noProof/>
+        </w:rPr>
+        <w:drawing>
+          <wp:inline distT="0" distB="0" distL="0" distR="0" wp14:anchorId="4691FE60" wp14:editId="517473B5">
+            <wp:extent cx="5731510" cy="902335"/>
+            <wp:effectExtent l="0" t="0" r="2540" b="0"/>
+            <wp:docPr id="18" name="Picture 18" descr="A screenshot of a computer&#10;&#10;Description automatically generated"/>
+            <wp:cNvGraphicFramePr>
+              <a:graphicFrameLocks xmlns:a="http://schemas.openxmlformats.org/drawingml/2006/main" noChangeAspect="1"/>
+            </wp:cNvGraphicFramePr>
+            <a:graphic xmlns:a="http://schemas.openxmlformats.org/drawingml/2006/main">
+              <a:graphicData uri="http://schemas.openxmlformats.org/drawingml/2006/picture">
+                <pic:pic xmlns:pic="http://schemas.openxmlformats.org/drawingml/2006/picture">
+                  <pic:nvPicPr>
+                    <pic:cNvPr id="18" name="Picture 18" descr="A screenshot of a computer&#10;&#10;Description automatically generated"/>
+                    <pic:cNvPicPr/>
+                  </pic:nvPicPr>
+                  <pic:blipFill>
+                    <a:blip r:embed="rId15" cstate="print">
+                      <a:extLst>
+                        <a:ext uri="{28A0092B-C50C-407E-A947-70E740481C1C}">
+                          <a14:useLocalDpi xmlns:a14="http://schemas.microsoft.com/office/drawing/2010/main" val="0"/>
+                        </a:ext>
+                      </a:extLst>
+                    </a:blip>
+                    <a:stretch>
+                      <a:fillRect/>
+                    </a:stretch>
+                  </pic:blipFill>
+                  <pic:spPr>
+                    <a:xfrm>
+                      <a:off x="0" y="0"/>
+                      <a:ext cx="5731510" cy="902335"/>
+                    </a:xfrm>
+                    <a:prstGeom prst="rect">
+                      <a:avLst/>
+                    </a:prstGeom>
+                  </pic:spPr>
+                </pic:pic>
+              </a:graphicData>
+            </a:graphic>
+          </wp:inline>
+        </w:drawing>
+      </w:r>
+    </w:p>
+    <w:p>
+      <w:r>
+        <w:t xml:space="preserve">Each page of the site is designed to be simplistic, </w:t>
+      </w:r>
+      <w:r>
+        <w:t>uniform,</w:t>
+      </w:r>
+      <w:r>
+        <w:t xml:space="preserve"> and easy </w:t>
+      </w:r>
+      <w:r>
+        <w:t xml:space="preserve">to look at to help create the most straightforward and enjoyable user experience. Each page follows the </w:t>
+      </w:r>
+      <w:r>
+        <w:t xml:space="preserve">same 3 tone colour scheme of black, </w:t>
+      </w:r>
+      <w:r>
+        <w:t>white,</w:t>
+      </w:r>
+      <w:r>
+        <w:t xml:space="preserve"> and blue to make every page look as if they belong to the same website</w:t>
+      </w:r>
+      <w:r>
+        <w:t xml:space="preserve">, assisted by the specified requirements discussed above. The appearance of the </w:t>
+      </w:r>
+      <w:r>
+        <w:t xml:space="preserve">pages also means that users eyes will be drawn images and other items of importance, as they are able to pop out amongst the </w:t>
+      </w:r>
+      <w:r>
+        <w:t xml:space="preserve">otherwise darkened colours of the web page. </w:t>
+      </w:r>
+    </w:p>
+    <w:p>
+      <w:r>
+        <w:t>Each of the pages are able to be accessed from anywhere</w:t>
+      </w:r>
+      <w:r>
+        <w:t xml:space="preserve"> on the site, through both the interactive menubar and the </w:t>
+      </w:r>
+      <w:r>
+        <w:t>navigation links within the footer, giving users ease of navigation to anywhere on the site, and making every page interconnected as represented on the diagram below:</w:t>
+      </w:r>
+    </w:p>
+    <w:p>
+      <w:r>
+        <w:rPr>
+          <w:noProof/>
+        </w:rPr>
+        <w:drawing>
+          <wp:inline distT="0" distB="0" distL="0" distR="0" wp14:anchorId="52AEB2C8" wp14:editId="499BA376">
+            <wp:extent cx="5731510" cy="3576955"/>
+            <wp:effectExtent l="0" t="0" r="2540" b="4445"/>
+            <wp:docPr id="20" name="Picture 20" descr="Diagram&#10;&#10;Description automatically generated"/>
+            <wp:cNvGraphicFramePr>
+              <a:graphicFrameLocks xmlns:a="http://schemas.openxmlformats.org/drawingml/2006/main" noChangeAspect="1"/>
+            </wp:cNvGraphicFramePr>
+            <a:graphic xmlns:a="http://schemas.openxmlformats.org/drawingml/2006/main">
+              <a:graphicData uri="http://schemas.openxmlformats.org/drawingml/2006/picture">
+                <pic:pic xmlns:pic="http://schemas.openxmlformats.org/drawingml/2006/picture">
+                  <pic:nvPicPr>
+                    <pic:cNvPr id="20" name="Picture 20" descr="Diagram&#10;&#10;Description automatically generated"/>
+                    <pic:cNvPicPr/>
+                  </pic:nvPicPr>
+                  <pic:blipFill>
+                    <a:blip r:embed="rId16">
+                      <a:extLst>
+                        <a:ext uri="{28A0092B-C50C-407E-A947-70E740481C1C}">
+                          <a14:useLocalDpi xmlns:a14="http://schemas.microsoft.com/office/drawing/2010/main" val="0"/>
+                        </a:ext>
+                      </a:extLst>
+                    </a:blip>
+                    <a:stretch>
+                      <a:fillRect/>
+                    </a:stretch>
+                  </pic:blipFill>
+                  <pic:spPr>
+                    <a:xfrm>
+                      <a:off x="0" y="0"/>
+                      <a:ext cx="5731510" cy="3576955"/>
+                    </a:xfrm>
+                    <a:prstGeom prst="rect">
+                      <a:avLst/>
+                    </a:prstGeom>
+                  </pic:spPr>
+                </pic:pic>
+              </a:graphicData>
+            </a:graphic>
+          </wp:inline>
+        </w:drawing>
+      </w:r>
+    </w:p>
     <w:p>
       <w:pPr>
         <w:pStyle w:val="Heading1"/>
@@ -2018,6 +2866,7 @@
       <w:bookmarkStart w:id="16" w:name="_Toc59026339"/>
       <w:bookmarkStart w:id="17" w:name="_Toc59026357"/>
       <w:r>
+        <w:lastRenderedPageBreak/>
         <w:t>Contact Page</w:t>
       </w:r>
       <w:bookmarkEnd w:id="16"/>
@@ -2044,7 +2893,6 @@
       <w:bookmarkStart w:id="20" w:name="_Toc59026341"/>
       <w:bookmarkStart w:id="21" w:name="_Toc59026359"/>
       <w:r>
-        <w:lastRenderedPageBreak/>
         <w:t>Con</w:t>
       </w:r>
       <w:r>
@@ -2073,7 +2921,7 @@
       <w:r>
         <w:t xml:space="preserve">slideshow [online]. W3Schools. Available from: </w:t>
       </w:r>
-      <w:hyperlink r:id="rId11" w:history="1">
+      <w:hyperlink r:id="rId17" w:history="1">
         <w:r>
           <w:rPr>
             <w:rStyle w:val="Hyperlink"/>
@@ -2092,7 +2940,7 @@
       <w:r>
         <w:t xml:space="preserve"> form [online]. W3Schools. Available from: </w:t>
       </w:r>
-      <w:hyperlink r:id="rId12" w:history="1">
+      <w:hyperlink r:id="rId18" w:history="1">
         <w:r>
           <w:rPr>
             <w:rStyle w:val="Hyperlink"/>
@@ -2105,8 +2953,8 @@
       </w:r>
     </w:p>
     <w:sectPr>
-      <w:headerReference w:type="default" r:id="rId13"/>
-      <w:footerReference w:type="default" r:id="rId14"/>
+      <w:headerReference w:type="default" r:id="rId19"/>
+      <w:footerReference w:type="default" r:id="rId20"/>
       <w:pgSz w:w="11906" w:h="16838"/>
       <w:pgMar w:top="1440" w:right="1440" w:bottom="1440" w:left="1440" w:header="708" w:footer="708" w:gutter="0"/>
       <w:pgNumType w:start="0"/>
@@ -3320,7 +4168,7 @@
   </w:compat>
   <w:rsids>
     <w:rsidRoot w:val="00917233"/>
-    <w:rsid w:val="006548A9"/>
+    <w:rsid w:val="003A7835"/>
     <w:rsid w:val="00917233"/>
   </w:rsids>
   <m:mathPr>

</xml_diff>